<commit_message>
Update: added the difference between RTOS and non-RTOS
</commit_message>
<xml_diff>
--- a/Assignments/1/9731550_HW1.docx
+++ b/Assignments/1/9731550_HW1.docx
@@ -81,15 +81,7 @@
         <w:rPr>
           <w:rFonts w:asciiTheme="minorBidi" w:hAnsiTheme="minorBidi"/>
         </w:rPr>
-        <w:t xml:space="preserve"> R</w:t>
-      </w:r>
-      <w:bookmarkStart w:id="0" w:name="_GoBack"/>
-      <w:bookmarkEnd w:id="0"/>
-      <w:r>
-        <w:rPr>
-          <w:rFonts w:asciiTheme="minorBidi" w:hAnsiTheme="minorBidi"/>
-        </w:rPr>
-        <w:t xml:space="preserve">TOS, 2. </w:t>
+        <w:t xml:space="preserve"> RTOS, 2. </w:t>
       </w:r>
       <w:r>
         <w:rPr>
@@ -430,13 +422,7 @@
               <w:rPr>
                 <w:rFonts w:asciiTheme="minorBidi" w:hAnsiTheme="minorBidi"/>
               </w:rPr>
-              <w:t xml:space="preserve">Proprietary </w:t>
-            </w:r>
-            <w:r>
-              <w:rPr>
-                <w:rFonts w:asciiTheme="minorBidi" w:hAnsiTheme="minorBidi"/>
-              </w:rPr>
-              <w:t>RTOS</w:t>
+              <w:t>Proprietary RTOS</w:t>
             </w:r>
           </w:p>
         </w:tc>
@@ -713,7 +699,7 @@
     <w:p>
       <w:pPr>
         <w:rPr>
-          <w:rFonts w:asciiTheme="minorBidi" w:hAnsiTheme="minorBidi" w:hint="cs"/>
+          <w:rFonts w:asciiTheme="minorBidi" w:hAnsiTheme="minorBidi"/>
           <w:rtl/>
           <w:lang w:bidi="fa-IR"/>
         </w:rPr>
@@ -1318,7 +1304,40 @@
           <w:numId w:val="8"/>
         </w:numPr>
         <w:rPr>
-          <w:rFonts w:asciiTheme="minorBidi" w:hAnsiTheme="minorBidi" w:hint="cs"/>
+          <w:rFonts w:asciiTheme="minorBidi" w:hAnsiTheme="minorBidi"/>
+          <w:lang w:bidi="fa-IR"/>
+        </w:rPr>
+      </w:pPr>
+      <w:r>
+        <w:rPr>
+          <w:rFonts w:asciiTheme="minorBidi" w:hAnsiTheme="minorBidi"/>
+          <w:lang w:bidi="fa-IR"/>
+        </w:rPr>
+        <w:t>Graphical User Interface; OpenVG stack, Open GL, Tilcon UI.</w:t>
+      </w:r>
+    </w:p>
+    <w:p>
+      <w:pPr>
+        <w:pStyle w:val="ListParagraph"/>
+        <w:ind w:left="1080"/>
+        <w:rPr>
+          <w:rFonts w:asciiTheme="minorBidi" w:hAnsiTheme="minorBidi"/>
+          <w:lang w:bidi="fa-IR"/>
+        </w:rPr>
+      </w:pPr>
+      <w:bookmarkStart w:id="0" w:name="_GoBack"/>
+      <w:bookmarkEnd w:id="0"/>
+    </w:p>
+    <w:p>
+      <w:pPr>
+        <w:pStyle w:val="ListParagraph"/>
+        <w:numPr>
+          <w:ilvl w:val="0"/>
+          <w:numId w:val="9"/>
+        </w:numPr>
+        <w:jc w:val="lowKashida"/>
+        <w:rPr>
+          <w:rFonts w:asciiTheme="minorBidi" w:hAnsiTheme="minorBidi"/>
           <w:rtl/>
           <w:lang w:bidi="fa-IR"/>
         </w:rPr>
@@ -1326,9 +1345,110 @@
       <w:r>
         <w:rPr>
           <w:rFonts w:asciiTheme="minorBidi" w:hAnsiTheme="minorBidi"/>
-          <w:lang w:bidi="fa-IR"/>
-        </w:rPr>
-        <w:t>Graphical User Interface; OpenVG stack, Open GL, Tilcon UI.</w:t>
+          <w:b/>
+          <w:bCs/>
+          <w:lang w:bidi="fa-IR"/>
+        </w:rPr>
+        <w:t>Note</w:t>
+      </w:r>
+      <w:r>
+        <w:rPr>
+          <w:rFonts w:asciiTheme="minorBidi" w:hAnsiTheme="minorBidi"/>
+          <w:lang w:bidi="fa-IR"/>
+        </w:rPr>
+        <w:t xml:space="preserve">: Let’s see what’s the main difference between real-time operating systems and normal operating systems. </w:t>
+      </w:r>
+      <w:r>
+        <w:rPr>
+          <w:rFonts w:asciiTheme="minorBidi" w:hAnsiTheme="minorBidi"/>
+          <w:lang w:bidi="fa-IR"/>
+        </w:rPr>
+        <w:t xml:space="preserve">First and the most obvious difference is that an RTOS should be </w:t>
+      </w:r>
+      <w:r>
+        <w:rPr>
+          <w:rFonts w:asciiTheme="minorBidi" w:hAnsiTheme="minorBidi"/>
+          <w:b/>
+          <w:bCs/>
+          <w:lang w:bidi="fa-IR"/>
+        </w:rPr>
+        <w:t>deterministic.</w:t>
+      </w:r>
+      <w:r>
+        <w:rPr>
+          <w:rFonts w:asciiTheme="minorBidi" w:hAnsiTheme="minorBidi"/>
+          <w:lang w:bidi="fa-IR"/>
+        </w:rPr>
+        <w:t xml:space="preserve"> However, a </w:t>
+      </w:r>
+      <w:r>
+        <w:rPr>
+          <w:rFonts w:asciiTheme="minorBidi" w:hAnsiTheme="minorBidi"/>
+          <w:lang w:bidi="fa-IR"/>
+        </w:rPr>
+        <w:t>non-real-time</w:t>
+      </w:r>
+      <w:r>
+        <w:rPr>
+          <w:rFonts w:asciiTheme="minorBidi" w:hAnsiTheme="minorBidi"/>
+          <w:lang w:bidi="fa-IR"/>
+        </w:rPr>
+        <w:t xml:space="preserve"> operating system, does not need to be deterministically working. The other important factor of difference is that an RTOS should finish its tasks in a </w:t>
+      </w:r>
+      <w:r>
+        <w:rPr>
+          <w:rFonts w:asciiTheme="minorBidi" w:hAnsiTheme="minorBidi"/>
+          <w:b/>
+          <w:bCs/>
+          <w:lang w:bidi="fa-IR"/>
+        </w:rPr>
+        <w:t>timely manner</w:t>
+      </w:r>
+      <w:r>
+        <w:rPr>
+          <w:rFonts w:asciiTheme="minorBidi" w:hAnsiTheme="minorBidi"/>
+          <w:lang w:bidi="fa-IR"/>
+        </w:rPr>
+        <w:t>. While time and the speed of an OS is of great importance most of the times, but the actual tasks can be completed in period longer than the system’s deadline. Such deadline indicates the importance and vitality of the tasks being done by the system.</w:t>
+      </w:r>
+      <w:r>
+        <w:rPr>
+          <w:rFonts w:asciiTheme="minorBidi" w:hAnsiTheme="minorBidi"/>
+          <w:lang w:bidi="fa-IR"/>
+        </w:rPr>
+        <w:t xml:space="preserve"> Readily, a real-time operating system should be able to perform a single task in a time limit. As a result, most of such systems are </w:t>
+      </w:r>
+      <w:r>
+        <w:rPr>
+          <w:rFonts w:asciiTheme="minorBidi" w:hAnsiTheme="minorBidi"/>
+          <w:b/>
+          <w:bCs/>
+          <w:lang w:bidi="fa-IR"/>
+        </w:rPr>
+        <w:t>Task-Driven</w:t>
+      </w:r>
+      <w:r>
+        <w:rPr>
+          <w:rFonts w:asciiTheme="minorBidi" w:hAnsiTheme="minorBidi"/>
+          <w:lang w:bidi="fa-IR"/>
+        </w:rPr>
+        <w:t xml:space="preserve">. Unlike other operating systems which are </w:t>
+      </w:r>
+      <w:r>
+        <w:rPr>
+          <w:rFonts w:asciiTheme="minorBidi" w:hAnsiTheme="minorBidi"/>
+          <w:b/>
+          <w:bCs/>
+          <w:lang w:bidi="fa-IR"/>
+        </w:rPr>
+        <w:t>General-Purpose</w:t>
+      </w:r>
+      <w:r>
+        <w:rPr>
+          <w:rFonts w:asciiTheme="minorBidi" w:hAnsiTheme="minorBidi"/>
+          <w:lang w:bidi="fa-IR"/>
+        </w:rPr>
+        <w:t>.</w:t>
       </w:r>
     </w:p>
     <w:sectPr>
@@ -1803,6 +1923,119 @@
     </w:lvl>
   </w:abstractNum>
   <w:abstractNum w:abstractNumId="4" w15:restartNumberingAfterBreak="0">
+    <w:nsid w:val="371C5966"/>
+    <w:multiLevelType w:val="hybridMultilevel"/>
+    <w:tmpl w:val="CFBCE686"/>
+    <w:lvl w:ilvl="0" w:tplc="0409000D">
+      <w:start w:val="1"/>
+      <w:numFmt w:val="bullet"/>
+      <w:lvlText w:val=""/>
+      <w:lvlJc w:val="left"/>
+      <w:pPr>
+        <w:ind w:left="720" w:hanging="360"/>
+      </w:pPr>
+      <w:rPr>
+        <w:rFonts w:ascii="Wingdings" w:hAnsi="Wingdings" w:hint="default"/>
+      </w:rPr>
+    </w:lvl>
+    <w:lvl w:ilvl="1" w:tplc="04090003" w:tentative="1">
+      <w:start w:val="1"/>
+      <w:numFmt w:val="bullet"/>
+      <w:lvlText w:val="o"/>
+      <w:lvlJc w:val="left"/>
+      <w:pPr>
+        <w:ind w:left="1440" w:hanging="360"/>
+      </w:pPr>
+      <w:rPr>
+        <w:rFonts w:ascii="Courier New" w:hAnsi="Courier New" w:cs="Courier New" w:hint="default"/>
+      </w:rPr>
+    </w:lvl>
+    <w:lvl w:ilvl="2" w:tplc="04090005" w:tentative="1">
+      <w:start w:val="1"/>
+      <w:numFmt w:val="bullet"/>
+      <w:lvlText w:val=""/>
+      <w:lvlJc w:val="left"/>
+      <w:pPr>
+        <w:ind w:left="2160" w:hanging="360"/>
+      </w:pPr>
+      <w:rPr>
+        <w:rFonts w:ascii="Wingdings" w:hAnsi="Wingdings" w:hint="default"/>
+      </w:rPr>
+    </w:lvl>
+    <w:lvl w:ilvl="3" w:tplc="04090001" w:tentative="1">
+      <w:start w:val="1"/>
+      <w:numFmt w:val="bullet"/>
+      <w:lvlText w:val=""/>
+      <w:lvlJc w:val="left"/>
+      <w:pPr>
+        <w:ind w:left="2880" w:hanging="360"/>
+      </w:pPr>
+      <w:rPr>
+        <w:rFonts w:ascii="Symbol" w:hAnsi="Symbol" w:hint="default"/>
+      </w:rPr>
+    </w:lvl>
+    <w:lvl w:ilvl="4" w:tplc="04090003" w:tentative="1">
+      <w:start w:val="1"/>
+      <w:numFmt w:val="bullet"/>
+      <w:lvlText w:val="o"/>
+      <w:lvlJc w:val="left"/>
+      <w:pPr>
+        <w:ind w:left="3600" w:hanging="360"/>
+      </w:pPr>
+      <w:rPr>
+        <w:rFonts w:ascii="Courier New" w:hAnsi="Courier New" w:cs="Courier New" w:hint="default"/>
+      </w:rPr>
+    </w:lvl>
+    <w:lvl w:ilvl="5" w:tplc="04090005" w:tentative="1">
+      <w:start w:val="1"/>
+      <w:numFmt w:val="bullet"/>
+      <w:lvlText w:val=""/>
+      <w:lvlJc w:val="left"/>
+      <w:pPr>
+        <w:ind w:left="4320" w:hanging="360"/>
+      </w:pPr>
+      <w:rPr>
+        <w:rFonts w:ascii="Wingdings" w:hAnsi="Wingdings" w:hint="default"/>
+      </w:rPr>
+    </w:lvl>
+    <w:lvl w:ilvl="6" w:tplc="04090001" w:tentative="1">
+      <w:start w:val="1"/>
+      <w:numFmt w:val="bullet"/>
+      <w:lvlText w:val=""/>
+      <w:lvlJc w:val="left"/>
+      <w:pPr>
+        <w:ind w:left="5040" w:hanging="360"/>
+      </w:pPr>
+      <w:rPr>
+        <w:rFonts w:ascii="Symbol" w:hAnsi="Symbol" w:hint="default"/>
+      </w:rPr>
+    </w:lvl>
+    <w:lvl w:ilvl="7" w:tplc="04090003" w:tentative="1">
+      <w:start w:val="1"/>
+      <w:numFmt w:val="bullet"/>
+      <w:lvlText w:val="o"/>
+      <w:lvlJc w:val="left"/>
+      <w:pPr>
+        <w:ind w:left="5760" w:hanging="360"/>
+      </w:pPr>
+      <w:rPr>
+        <w:rFonts w:ascii="Courier New" w:hAnsi="Courier New" w:cs="Courier New" w:hint="default"/>
+      </w:rPr>
+    </w:lvl>
+    <w:lvl w:ilvl="8" w:tplc="04090005" w:tentative="1">
+      <w:start w:val="1"/>
+      <w:numFmt w:val="bullet"/>
+      <w:lvlText w:val=""/>
+      <w:lvlJc w:val="left"/>
+      <w:pPr>
+        <w:ind w:left="6480" w:hanging="360"/>
+      </w:pPr>
+      <w:rPr>
+        <w:rFonts w:ascii="Wingdings" w:hAnsi="Wingdings" w:hint="default"/>
+      </w:rPr>
+    </w:lvl>
+  </w:abstractNum>
+  <w:abstractNum w:abstractNumId="5" w15:restartNumberingAfterBreak="0">
     <w:nsid w:val="39D43344"/>
     <w:multiLevelType w:val="hybridMultilevel"/>
     <w:tmpl w:val="97ECB3D4"/>
@@ -1891,7 +2124,7 @@
       </w:pPr>
     </w:lvl>
   </w:abstractNum>
-  <w:abstractNum w:abstractNumId="5" w15:restartNumberingAfterBreak="0">
+  <w:abstractNum w:abstractNumId="6" w15:restartNumberingAfterBreak="0">
     <w:nsid w:val="4E7A6997"/>
     <w:multiLevelType w:val="hybridMultilevel"/>
     <w:tmpl w:val="ED4E4B74"/>
@@ -1980,7 +2213,7 @@
       </w:pPr>
     </w:lvl>
   </w:abstractNum>
-  <w:abstractNum w:abstractNumId="6" w15:restartNumberingAfterBreak="0">
+  <w:abstractNum w:abstractNumId="7" w15:restartNumberingAfterBreak="0">
     <w:nsid w:val="6F0A1A1D"/>
     <w:multiLevelType w:val="hybridMultilevel"/>
     <w:tmpl w:val="B614A92E"/>
@@ -2069,7 +2302,7 @@
       </w:pPr>
     </w:lvl>
   </w:abstractNum>
-  <w:abstractNum w:abstractNumId="7" w15:restartNumberingAfterBreak="0">
+  <w:abstractNum w:abstractNumId="8" w15:restartNumberingAfterBreak="0">
     <w:nsid w:val="71093FDB"/>
     <w:multiLevelType w:val="hybridMultilevel"/>
     <w:tmpl w:val="E0BC09C4"/>
@@ -2183,13 +2416,13 @@
     </w:lvl>
   </w:abstractNum>
   <w:num w:numId="1">
-    <w:abstractNumId w:val="6"/>
+    <w:abstractNumId w:val="7"/>
   </w:num>
   <w:num w:numId="2">
-    <w:abstractNumId w:val="4"/>
+    <w:abstractNumId w:val="5"/>
   </w:num>
   <w:num w:numId="3">
-    <w:abstractNumId w:val="7"/>
+    <w:abstractNumId w:val="8"/>
   </w:num>
   <w:num w:numId="4">
     <w:abstractNumId w:val="1"/>
@@ -2204,7 +2437,10 @@
     <w:abstractNumId w:val="0"/>
   </w:num>
   <w:num w:numId="8">
-    <w:abstractNumId w:val="5"/>
+    <w:abstractNumId w:val="6"/>
+  </w:num>
+  <w:num w:numId="9">
+    <w:abstractNumId w:val="4"/>
   </w:num>
 </w:numbering>
 </file>

</xml_diff>

<commit_message>
Update: Added new processor types
</commit_message>
<xml_diff>
--- a/Assignments/1/9731550_HW1.docx
+++ b/Assignments/1/9731550_HW1.docx
@@ -581,7 +581,7 @@
             <w:r>
               <w:rPr>
                 <w:rFonts w:asciiTheme="minorBidi" w:hAnsiTheme="minorBidi"/>
-                <w:shd w:val="clear" w:color="auto" w:fill="9CC2E5" w:themeFill="accent1" w:themeFillTint="99"/>
+                <w:shd w:val="clear" w:color="auto" w:fill="E2EFD9" w:themeFill="accent6" w:themeFillTint="33"/>
               </w:rPr>
               <w:t>hard real-time</w:t>
             </w:r>
@@ -638,7 +638,7 @@
             <w:r>
               <w:rPr>
                 <w:rFonts w:asciiTheme="minorBidi" w:hAnsiTheme="minorBidi"/>
-                <w:shd w:val="clear" w:color="auto" w:fill="9CC2E5" w:themeFill="accent1" w:themeFillTint="99"/>
+                <w:shd w:val="clear" w:color="auto" w:fill="FFF2CC" w:themeFill="accent4" w:themeFillTint="33"/>
               </w:rPr>
               <w:t>deeply embedded applications</w:t>
             </w:r>
@@ -722,6 +722,7 @@
           <w:rFonts w:asciiTheme="minorBidi" w:hAnsiTheme="minorBidi"/>
           <w:b/>
           <w:bCs/>
+          <w:shd w:val="clear" w:color="auto" w:fill="E2EFD9" w:themeFill="accent6" w:themeFillTint="33"/>
         </w:rPr>
         <w:t>Hard Real-time Operating System</w:t>
       </w:r>
@@ -766,6 +767,7 @@
           <w:rFonts w:asciiTheme="minorBidi" w:hAnsiTheme="minorBidi"/>
           <w:b/>
           <w:bCs/>
+          <w:shd w:val="clear" w:color="auto" w:fill="FFF2CC" w:themeFill="accent4" w:themeFillTint="33"/>
         </w:rPr>
         <w:t>Deeply Embedded Applications</w:t>
       </w:r>
@@ -960,6 +962,14 @@
     </w:p>
     <w:p>
       <w:pPr>
+        <w:rPr>
+          <w:rFonts w:asciiTheme="minorBidi" w:hAnsiTheme="minorBidi"/>
+          <w:lang w:bidi="fa-IR"/>
+        </w:rPr>
+      </w:pPr>
+    </w:p>
+    <w:p>
+      <w:pPr>
         <w:pStyle w:val="ListParagraph"/>
         <w:numPr>
           <w:ilvl w:val="0"/>
@@ -1069,6 +1079,14 @@
     </w:p>
     <w:p>
       <w:pPr>
+        <w:rPr>
+          <w:rFonts w:asciiTheme="minorBidi" w:hAnsiTheme="minorBidi"/>
+          <w:lang w:bidi="fa-IR"/>
+        </w:rPr>
+      </w:pPr>
+    </w:p>
+    <w:p>
+      <w:pPr>
         <w:pStyle w:val="ListParagraph"/>
         <w:numPr>
           <w:ilvl w:val="0"/>
@@ -1325,8 +1343,16 @@
           <w:lang w:bidi="fa-IR"/>
         </w:rPr>
       </w:pPr>
-      <w:bookmarkStart w:id="0" w:name="_GoBack"/>
-      <w:bookmarkEnd w:id="0"/>
+    </w:p>
+    <w:p>
+      <w:pPr>
+        <w:pStyle w:val="ListParagraph"/>
+        <w:ind w:left="1080"/>
+        <w:rPr>
+          <w:rFonts w:asciiTheme="minorBidi" w:hAnsiTheme="minorBidi"/>
+          <w:lang w:bidi="fa-IR"/>
+        </w:rPr>
+      </w:pPr>
     </w:p>
     <w:p>
       <w:pPr>
@@ -1338,7 +1364,6 @@
         <w:jc w:val="lowKashida"/>
         <w:rPr>
           <w:rFonts w:asciiTheme="minorBidi" w:hAnsiTheme="minorBidi"/>
-          <w:rtl/>
           <w:lang w:bidi="fa-IR"/>
         </w:rPr>
       </w:pPr>
@@ -1356,14 +1381,53 @@
           <w:rFonts w:asciiTheme="minorBidi" w:hAnsiTheme="minorBidi"/>
           <w:lang w:bidi="fa-IR"/>
         </w:rPr>
-        <w:t xml:space="preserve">: Let’s see what’s the main difference between real-time operating systems and normal operating systems. </w:t>
-      </w:r>
-      <w:r>
-        <w:rPr>
-          <w:rFonts w:asciiTheme="minorBidi" w:hAnsiTheme="minorBidi"/>
-          <w:lang w:bidi="fa-IR"/>
-        </w:rPr>
-        <w:t xml:space="preserve">First and the most obvious difference is that an RTOS should be </w:t>
+        <w:t xml:space="preserve">: </w:t>
+      </w:r>
+      <w:r>
+        <w:rPr>
+          <w:rFonts w:asciiTheme="minorBidi" w:hAnsiTheme="minorBidi"/>
+          <w:i/>
+          <w:iCs/>
+          <w:lang w:bidi="fa-IR"/>
+        </w:rPr>
+        <w:t xml:space="preserve">So </w:t>
+      </w:r>
+      <w:r>
+        <w:rPr>
+          <w:rFonts w:asciiTheme="minorBidi" w:hAnsiTheme="minorBidi"/>
+          <w:i/>
+          <w:iCs/>
+          <w:lang w:bidi="fa-IR"/>
+        </w:rPr>
+        <w:t>what’s the main difference between real-time operating systems and normal operating systems</w:t>
+      </w:r>
+      <w:r>
+        <w:rPr>
+          <w:rFonts w:asciiTheme="minorBidi" w:hAnsiTheme="minorBidi"/>
+          <w:lang w:bidi="fa-IR"/>
+        </w:rPr>
+        <w:t>? The</w:t>
+      </w:r>
+      <w:r>
+        <w:rPr>
+          <w:rFonts w:asciiTheme="minorBidi" w:hAnsiTheme="minorBidi"/>
+          <w:lang w:bidi="fa-IR"/>
+        </w:rPr>
+        <w:t xml:space="preserve"> </w:t>
+      </w:r>
+      <w:r>
+        <w:rPr>
+          <w:rFonts w:asciiTheme="minorBidi" w:hAnsiTheme="minorBidi"/>
+          <w:lang w:bidi="fa-IR"/>
+        </w:rPr>
+        <w:t>f</w:t>
+      </w:r>
+      <w:r>
+        <w:rPr>
+          <w:rFonts w:asciiTheme="minorBidi" w:hAnsiTheme="minorBidi"/>
+          <w:lang w:bidi="fa-IR"/>
+        </w:rPr>
+        <w:t xml:space="preserve">irst and the most obvious difference is that an RTOS should be </w:t>
       </w:r>
       <w:r>
         <w:rPr>
@@ -1393,7 +1457,28 @@
           <w:rFonts w:asciiTheme="minorBidi" w:hAnsiTheme="minorBidi"/>
           <w:lang w:bidi="fa-IR"/>
         </w:rPr>
-        <w:t xml:space="preserve"> operating system, does not need to be deterministically working. The other important factor of difference is that an RTOS should finish its tasks in a </w:t>
+        <w:t xml:space="preserve"> operating system, does not need to be </w:t>
+      </w:r>
+      <w:r>
+        <w:rPr>
+          <w:rFonts w:asciiTheme="minorBidi" w:hAnsiTheme="minorBidi"/>
+          <w:lang w:bidi="fa-IR"/>
+        </w:rPr>
+        <w:t xml:space="preserve">functionally </w:t>
+      </w:r>
+      <w:r>
+        <w:rPr>
+          <w:rFonts w:asciiTheme="minorBidi" w:hAnsiTheme="minorBidi"/>
+          <w:lang w:bidi="fa-IR"/>
+        </w:rPr>
+        <w:t>deterministic</w:t>
+      </w:r>
+      <w:r>
+        <w:rPr>
+          <w:rFonts w:asciiTheme="minorBidi" w:hAnsiTheme="minorBidi"/>
+          <w:lang w:bidi="fa-IR"/>
+        </w:rPr>
+        <w:t xml:space="preserve">. The other important factor of difference is that an RTOS should finish its tasks in a </w:t>
       </w:r>
       <w:r>
         <w:rPr>
@@ -1451,8 +1536,426 @@
         <w:t>.</w:t>
       </w:r>
     </w:p>
+    <w:p>
+      <w:pPr>
+        <w:pStyle w:val="ListParagraph"/>
+        <w:numPr>
+          <w:ilvl w:val="0"/>
+          <w:numId w:val="2"/>
+        </w:numPr>
+        <w:jc w:val="lowKashida"/>
+        <w:rPr>
+          <w:rFonts w:asciiTheme="minorBidi" w:hAnsiTheme="minorBidi"/>
+          <w:lang w:bidi="fa-IR"/>
+        </w:rPr>
+      </w:pPr>
+      <w:r>
+        <w:rPr>
+          <w:rFonts w:asciiTheme="minorBidi" w:hAnsiTheme="minorBidi"/>
+          <w:b/>
+          <w:bCs/>
+          <w:lang w:bidi="fa-IR"/>
+        </w:rPr>
+        <w:lastRenderedPageBreak/>
+        <w:t>Real-time Processors and Types:</w:t>
+      </w:r>
+    </w:p>
+    <w:p>
+      <w:pPr>
+        <w:pStyle w:val="ListParagraph"/>
+        <w:jc w:val="lowKashida"/>
+        <w:rPr>
+          <w:rFonts w:asciiTheme="minorBidi" w:hAnsiTheme="minorBidi"/>
+          <w:lang w:bidi="fa-IR"/>
+        </w:rPr>
+      </w:pPr>
+      <w:r>
+        <w:rPr>
+          <w:rFonts w:asciiTheme="minorBidi" w:hAnsiTheme="minorBidi"/>
+          <w:lang w:bidi="fa-IR"/>
+        </w:rPr>
+        <w:t>In this section, we’ll inspect various types of processors that are useful in the embedded domain.</w:t>
+      </w:r>
+      <w:r>
+        <w:rPr>
+          <w:rFonts w:asciiTheme="minorBidi" w:hAnsiTheme="minorBidi"/>
+          <w:lang w:bidi="fa-IR"/>
+        </w:rPr>
+        <w:t xml:space="preserve"> One of the available options is using the </w:t>
+      </w:r>
+      <w:r>
+        <w:rPr>
+          <w:rFonts w:asciiTheme="minorBidi" w:hAnsiTheme="minorBidi"/>
+          <w:b/>
+          <w:bCs/>
+          <w:lang w:bidi="fa-IR"/>
+        </w:rPr>
+        <w:t>PIC</w:t>
+      </w:r>
+      <w:r>
+        <w:rPr>
+          <w:rFonts w:asciiTheme="minorBidi" w:hAnsiTheme="minorBidi"/>
+          <w:lang w:bidi="fa-IR"/>
+        </w:rPr>
+        <w:t xml:space="preserve"> microcontrollers. </w:t>
+      </w:r>
+      <w:r>
+        <w:rPr>
+          <w:rFonts w:asciiTheme="minorBidi" w:hAnsiTheme="minorBidi"/>
+          <w:lang w:bidi="fa-IR"/>
+        </w:rPr>
+        <w:t>They are available in 8-bit, 16-bit and 32-bit varieties, from little 6-pin 8-bit ones like the </w:t>
+      </w:r>
+      <w:hyperlink r:id="rId7" w:tgtFrame="_blank" w:history="1">
+        <w:r>
+          <w:rPr>
+            <w:rFonts w:asciiTheme="minorBidi" w:hAnsiTheme="minorBidi"/>
+            <w:b/>
+            <w:bCs/>
+            <w:lang w:bidi="fa-IR"/>
+          </w:rPr>
+          <w:t>PIC10F200</w:t>
+        </w:r>
+      </w:hyperlink>
+      <w:r>
+        <w:rPr>
+          <w:rFonts w:asciiTheme="minorBidi" w:hAnsiTheme="minorBidi"/>
+          <w:lang w:bidi="fa-IR"/>
+        </w:rPr>
+        <w:t> with just 256 words of 12-bit program memory and 16 bytes of RAM, to the 32-bit, 169-pin graphics-enhanced </w:t>
+      </w:r>
+      <w:hyperlink r:id="rId8" w:tgtFrame="_blank" w:history="1">
+        <w:r>
+          <w:rPr>
+            <w:rFonts w:asciiTheme="minorBidi" w:hAnsiTheme="minorBidi"/>
+            <w:b/>
+            <w:bCs/>
+            <w:lang w:bidi="fa-IR"/>
+          </w:rPr>
+          <w:t>PIC32MZ2064DA</w:t>
+        </w:r>
+      </w:hyperlink>
+      <w:r>
+        <w:rPr>
+          <w:rFonts w:asciiTheme="minorBidi" w:hAnsiTheme="minorBidi"/>
+          <w:lang w:bidi="fa-IR"/>
+        </w:rPr>
+        <w:t> with 2 MB of program memory, 640KB of SRAM and 32 MB of internal DDR RAM.</w:t>
+      </w:r>
+      <w:r>
+        <w:rPr>
+          <w:rFonts w:asciiTheme="minorBidi" w:hAnsiTheme="minorBidi"/>
+          <w:lang w:bidi="fa-IR"/>
+        </w:rPr>
+        <w:t xml:space="preserve"> Leaving PIC behind, there are also </w:t>
+      </w:r>
+      <w:r>
+        <w:rPr>
+          <w:rFonts w:asciiTheme="minorBidi" w:hAnsiTheme="minorBidi"/>
+          <w:b/>
+          <w:bCs/>
+          <w:lang w:bidi="fa-IR"/>
+        </w:rPr>
+        <w:t>ARM</w:t>
+      </w:r>
+      <w:r>
+        <w:rPr>
+          <w:rFonts w:asciiTheme="minorBidi" w:hAnsiTheme="minorBidi"/>
+          <w:lang w:bidi="fa-IR"/>
+        </w:rPr>
+        <w:t xml:space="preserve"> processors available for embedded usages.</w:t>
+      </w:r>
+      <w:r>
+        <w:rPr>
+          <w:rFonts w:asciiTheme="minorBidi" w:hAnsiTheme="minorBidi"/>
+          <w:lang w:bidi="fa-IR"/>
+        </w:rPr>
+        <w:t xml:space="preserve"> Such microprocessors include:</w:t>
+      </w:r>
+    </w:p>
+    <w:p>
+      <w:pPr>
+        <w:pStyle w:val="ListParagraph"/>
+        <w:numPr>
+          <w:ilvl w:val="0"/>
+          <w:numId w:val="12"/>
+        </w:numPr>
+        <w:jc w:val="lowKashida"/>
+        <w:rPr>
+          <w:rFonts w:asciiTheme="minorBidi" w:hAnsiTheme="minorBidi"/>
+          <w:lang w:bidi="fa-IR"/>
+        </w:rPr>
+      </w:pPr>
+      <w:r>
+        <w:rPr>
+          <w:rFonts w:asciiTheme="minorBidi" w:hAnsiTheme="minorBidi"/>
+          <w:lang w:bidi="fa-IR"/>
+        </w:rPr>
+        <w:t>Cortex-M0</w:t>
+      </w:r>
+    </w:p>
+    <w:p>
+      <w:pPr>
+        <w:pStyle w:val="ListParagraph"/>
+        <w:numPr>
+          <w:ilvl w:val="0"/>
+          <w:numId w:val="12"/>
+        </w:numPr>
+        <w:jc w:val="lowKashida"/>
+        <w:rPr>
+          <w:rFonts w:asciiTheme="minorBidi" w:hAnsiTheme="minorBidi"/>
+          <w:lang w:bidi="fa-IR"/>
+        </w:rPr>
+      </w:pPr>
+      <w:r>
+        <w:rPr>
+          <w:rFonts w:asciiTheme="minorBidi" w:hAnsiTheme="minorBidi"/>
+          <w:lang w:bidi="fa-IR"/>
+        </w:rPr>
+        <w:t>Cortex-M0+</w:t>
+      </w:r>
+    </w:p>
+    <w:p>
+      <w:pPr>
+        <w:pStyle w:val="ListParagraph"/>
+        <w:numPr>
+          <w:ilvl w:val="0"/>
+          <w:numId w:val="12"/>
+        </w:numPr>
+        <w:jc w:val="lowKashida"/>
+        <w:rPr>
+          <w:rFonts w:asciiTheme="minorBidi" w:hAnsiTheme="minorBidi"/>
+          <w:lang w:bidi="fa-IR"/>
+        </w:rPr>
+      </w:pPr>
+      <w:r>
+        <w:rPr>
+          <w:rFonts w:asciiTheme="minorBidi" w:hAnsiTheme="minorBidi"/>
+          <w:lang w:bidi="fa-IR"/>
+        </w:rPr>
+        <w:t>Cortex-M1</w:t>
+      </w:r>
+    </w:p>
+    <w:p>
+      <w:pPr>
+        <w:pStyle w:val="ListParagraph"/>
+        <w:numPr>
+          <w:ilvl w:val="0"/>
+          <w:numId w:val="12"/>
+        </w:numPr>
+        <w:jc w:val="lowKashida"/>
+        <w:rPr>
+          <w:rFonts w:asciiTheme="minorBidi" w:hAnsiTheme="minorBidi"/>
+          <w:lang w:bidi="fa-IR"/>
+        </w:rPr>
+      </w:pPr>
+      <w:r>
+        <w:rPr>
+          <w:rFonts w:asciiTheme="minorBidi" w:hAnsiTheme="minorBidi"/>
+          <w:lang w:bidi="fa-IR"/>
+        </w:rPr>
+        <w:t>Cortex-M3</w:t>
+      </w:r>
+    </w:p>
+    <w:p>
+      <w:pPr>
+        <w:pStyle w:val="ListParagraph"/>
+        <w:numPr>
+          <w:ilvl w:val="0"/>
+          <w:numId w:val="12"/>
+        </w:numPr>
+        <w:jc w:val="lowKashida"/>
+        <w:rPr>
+          <w:rFonts w:asciiTheme="minorBidi" w:hAnsiTheme="minorBidi"/>
+          <w:lang w:bidi="fa-IR"/>
+        </w:rPr>
+      </w:pPr>
+      <w:r>
+        <w:rPr>
+          <w:rFonts w:asciiTheme="minorBidi" w:hAnsiTheme="minorBidi"/>
+          <w:lang w:bidi="fa-IR"/>
+        </w:rPr>
+        <w:t>Cortex-M4</w:t>
+      </w:r>
+    </w:p>
+    <w:p>
+      <w:pPr>
+        <w:pStyle w:val="ListParagraph"/>
+        <w:numPr>
+          <w:ilvl w:val="0"/>
+          <w:numId w:val="12"/>
+        </w:numPr>
+        <w:jc w:val="lowKashida"/>
+        <w:rPr>
+          <w:rFonts w:asciiTheme="minorBidi" w:hAnsiTheme="minorBidi"/>
+          <w:lang w:bidi="fa-IR"/>
+        </w:rPr>
+      </w:pPr>
+      <w:r>
+        <w:rPr>
+          <w:rFonts w:asciiTheme="minorBidi" w:hAnsiTheme="minorBidi"/>
+          <w:lang w:bidi="fa-IR"/>
+        </w:rPr>
+        <w:t>Cortex-M7</w:t>
+      </w:r>
+    </w:p>
+    <w:p>
+      <w:pPr>
+        <w:pStyle w:val="ListParagraph"/>
+        <w:numPr>
+          <w:ilvl w:val="0"/>
+          <w:numId w:val="12"/>
+        </w:numPr>
+        <w:jc w:val="lowKashida"/>
+        <w:rPr>
+          <w:rFonts w:asciiTheme="minorBidi" w:hAnsiTheme="minorBidi"/>
+          <w:lang w:bidi="fa-IR"/>
+        </w:rPr>
+      </w:pPr>
+      <w:r>
+        <w:rPr>
+          <w:rFonts w:asciiTheme="minorBidi" w:hAnsiTheme="minorBidi"/>
+          <w:lang w:bidi="fa-IR"/>
+        </w:rPr>
+        <w:t>Cortex-M23</w:t>
+      </w:r>
+    </w:p>
+    <w:p>
+      <w:pPr>
+        <w:pStyle w:val="ListParagraph"/>
+        <w:numPr>
+          <w:ilvl w:val="0"/>
+          <w:numId w:val="12"/>
+        </w:numPr>
+        <w:jc w:val="lowKashida"/>
+        <w:rPr>
+          <w:rFonts w:asciiTheme="minorBidi" w:hAnsiTheme="minorBidi"/>
+          <w:lang w:bidi="fa-IR"/>
+        </w:rPr>
+      </w:pPr>
+      <w:r>
+        <w:rPr>
+          <w:rFonts w:asciiTheme="minorBidi" w:hAnsiTheme="minorBidi"/>
+          <w:lang w:bidi="fa-IR"/>
+        </w:rPr>
+        <w:t>Cortex-M33</w:t>
+      </w:r>
+    </w:p>
+    <w:p>
+      <w:pPr>
+        <w:pStyle w:val="ListParagraph"/>
+        <w:numPr>
+          <w:ilvl w:val="0"/>
+          <w:numId w:val="12"/>
+        </w:numPr>
+        <w:jc w:val="lowKashida"/>
+        <w:rPr>
+          <w:rFonts w:asciiTheme="minorBidi" w:hAnsiTheme="minorBidi"/>
+          <w:lang w:bidi="fa-IR"/>
+        </w:rPr>
+      </w:pPr>
+      <w:r>
+        <w:rPr>
+          <w:rFonts w:asciiTheme="minorBidi" w:hAnsiTheme="minorBidi"/>
+          <w:lang w:bidi="fa-IR"/>
+        </w:rPr>
+        <w:t>Cortex-M35P</w:t>
+      </w:r>
+    </w:p>
+    <w:p>
+      <w:pPr>
+        <w:ind w:left="720"/>
+        <w:jc w:val="lowKashida"/>
+        <w:rPr>
+          <w:rFonts w:asciiTheme="minorBidi" w:hAnsiTheme="minorBidi"/>
+          <w:lang w:bidi="fa-IR"/>
+        </w:rPr>
+      </w:pPr>
+      <w:r>
+        <w:rPr>
+          <w:rFonts w:asciiTheme="minorBidi" w:hAnsiTheme="minorBidi"/>
+          <w:lang w:bidi="fa-IR"/>
+        </w:rPr>
+        <w:t xml:space="preserve">Such microprocessors include a various range of ARMv6 architecture to ARMv8m. For instance, </w:t>
+      </w:r>
+      <w:r>
+        <w:rPr>
+          <w:rFonts w:asciiTheme="minorBidi" w:hAnsiTheme="minorBidi"/>
+          <w:lang w:bidi="fa-IR"/>
+        </w:rPr>
+        <w:t>The Cortex-M33 core w</w:t>
+      </w:r>
+      <w:r>
+        <w:rPr>
+          <w:rFonts w:asciiTheme="minorBidi" w:hAnsiTheme="minorBidi"/>
+          <w:lang w:bidi="fa-IR"/>
+        </w:rPr>
+        <w:t>as announced in October 2016</w:t>
+      </w:r>
+      <w:r>
+        <w:rPr>
+          <w:rFonts w:asciiTheme="minorBidi" w:hAnsiTheme="minorBidi"/>
+          <w:lang w:bidi="fa-IR"/>
+        </w:rPr>
+        <w:t xml:space="preserve"> and based on the newer ARMv8-M architecture that was previously </w:t>
+      </w:r>
+      <w:r>
+        <w:rPr>
+          <w:rFonts w:asciiTheme="minorBidi" w:hAnsiTheme="minorBidi"/>
+          <w:lang w:bidi="fa-IR"/>
+        </w:rPr>
+        <w:t xml:space="preserve">announced in November 2015. </w:t>
+      </w:r>
+      <w:r>
+        <w:rPr>
+          <w:rFonts w:asciiTheme="minorBidi" w:hAnsiTheme="minorBidi"/>
+          <w:lang w:bidi="fa-IR"/>
+        </w:rPr>
+        <w:t>Conceptually the Cortex-M33 is similar to a cross of Cortex-M4 and Cortex-M23, and also has a 3-stage instruction pipeline.</w:t>
+      </w:r>
+      <w:r>
+        <w:rPr>
+          <w:rFonts w:asciiTheme="minorBidi" w:hAnsiTheme="minorBidi"/>
+          <w:lang w:bidi="fa-IR"/>
+        </w:rPr>
+        <w:t xml:space="preserve"> </w:t>
+      </w:r>
+      <w:r>
+        <w:rPr>
+          <w:rFonts w:asciiTheme="minorBidi" w:hAnsiTheme="minorBidi"/>
+          <w:lang w:bidi="fa-IR"/>
+        </w:rPr>
+        <w:t>Conceptually the Cortex-M4 is a Cortex-M3 plus DSP instructions, and optional floating-point unit (FPU). If a core contains an FPU, it is known as a Cortex-M4F, otherwise it is a Cortex-M4.</w:t>
+      </w:r>
+      <w:r>
+        <w:rPr>
+          <w:rFonts w:asciiTheme="minorBidi" w:hAnsiTheme="minorBidi"/>
+          <w:lang w:bidi="fa-IR"/>
+        </w:rPr>
+        <w:t xml:space="preserve"> More information is available on the </w:t>
+      </w:r>
+      <w:hyperlink r:id="rId9" w:history="1">
+        <w:r>
+          <w:rPr>
+            <w:rStyle w:val="Hyperlink"/>
+            <w:rFonts w:asciiTheme="minorBidi" w:hAnsiTheme="minorBidi"/>
+            <w:lang w:bidi="fa-IR"/>
+          </w:rPr>
+          <w:t>ARM Wiki</w:t>
+        </w:r>
+      </w:hyperlink>
+      <w:bookmarkStart w:id="0" w:name="_GoBack"/>
+      <w:bookmarkEnd w:id="0"/>
+      <w:r>
+        <w:rPr>
+          <w:rFonts w:asciiTheme="minorBidi" w:hAnsiTheme="minorBidi"/>
+          <w:lang w:bidi="fa-IR"/>
+        </w:rPr>
+        <w:t>.</w:t>
+      </w:r>
+    </w:p>
     <w:sectPr>
-      <w:headerReference w:type="default" r:id="rId7"/>
+      <w:headerReference w:type="default" r:id="rId10"/>
       <w:pgSz w:w="12240" w:h="15840"/>
       <w:pgMar w:top="1440" w:right="1440" w:bottom="1440" w:left="1440" w:header="720" w:footer="720" w:gutter="0"/>
       <w:cols w:space="720"/>
@@ -1833,6 +2336,184 @@
     </w:lvl>
   </w:abstractNum>
   <w:abstractNum w:abstractNumId="3" w15:restartNumberingAfterBreak="0">
+    <w:nsid w:val="0C0715FD"/>
+    <w:multiLevelType w:val="hybridMultilevel"/>
+    <w:tmpl w:val="FECC6358"/>
+    <w:lvl w:ilvl="0" w:tplc="A02C3252">
+      <w:start w:val="1"/>
+      <w:numFmt w:val="decimal"/>
+      <w:lvlText w:val="%1."/>
+      <w:lvlJc w:val="left"/>
+      <w:pPr>
+        <w:ind w:left="1080" w:hanging="360"/>
+      </w:pPr>
+      <w:rPr>
+        <w:rFonts w:hint="default"/>
+      </w:rPr>
+    </w:lvl>
+    <w:lvl w:ilvl="1" w:tplc="04090019" w:tentative="1">
+      <w:start w:val="1"/>
+      <w:numFmt w:val="lowerLetter"/>
+      <w:lvlText w:val="%2."/>
+      <w:lvlJc w:val="left"/>
+      <w:pPr>
+        <w:ind w:left="1800" w:hanging="360"/>
+      </w:pPr>
+    </w:lvl>
+    <w:lvl w:ilvl="2" w:tplc="0409001B" w:tentative="1">
+      <w:start w:val="1"/>
+      <w:numFmt w:val="lowerRoman"/>
+      <w:lvlText w:val="%3."/>
+      <w:lvlJc w:val="right"/>
+      <w:pPr>
+        <w:ind w:left="2520" w:hanging="180"/>
+      </w:pPr>
+    </w:lvl>
+    <w:lvl w:ilvl="3" w:tplc="0409000F" w:tentative="1">
+      <w:start w:val="1"/>
+      <w:numFmt w:val="decimal"/>
+      <w:lvlText w:val="%4."/>
+      <w:lvlJc w:val="left"/>
+      <w:pPr>
+        <w:ind w:left="3240" w:hanging="360"/>
+      </w:pPr>
+    </w:lvl>
+    <w:lvl w:ilvl="4" w:tplc="04090019" w:tentative="1">
+      <w:start w:val="1"/>
+      <w:numFmt w:val="lowerLetter"/>
+      <w:lvlText w:val="%5."/>
+      <w:lvlJc w:val="left"/>
+      <w:pPr>
+        <w:ind w:left="3960" w:hanging="360"/>
+      </w:pPr>
+    </w:lvl>
+    <w:lvl w:ilvl="5" w:tplc="0409001B" w:tentative="1">
+      <w:start w:val="1"/>
+      <w:numFmt w:val="lowerRoman"/>
+      <w:lvlText w:val="%6."/>
+      <w:lvlJc w:val="right"/>
+      <w:pPr>
+        <w:ind w:left="4680" w:hanging="180"/>
+      </w:pPr>
+    </w:lvl>
+    <w:lvl w:ilvl="6" w:tplc="0409000F" w:tentative="1">
+      <w:start w:val="1"/>
+      <w:numFmt w:val="decimal"/>
+      <w:lvlText w:val="%7."/>
+      <w:lvlJc w:val="left"/>
+      <w:pPr>
+        <w:ind w:left="5400" w:hanging="360"/>
+      </w:pPr>
+    </w:lvl>
+    <w:lvl w:ilvl="7" w:tplc="04090019" w:tentative="1">
+      <w:start w:val="1"/>
+      <w:numFmt w:val="lowerLetter"/>
+      <w:lvlText w:val="%8."/>
+      <w:lvlJc w:val="left"/>
+      <w:pPr>
+        <w:ind w:left="6120" w:hanging="360"/>
+      </w:pPr>
+    </w:lvl>
+    <w:lvl w:ilvl="8" w:tplc="0409001B" w:tentative="1">
+      <w:start w:val="1"/>
+      <w:numFmt w:val="lowerRoman"/>
+      <w:lvlText w:val="%9."/>
+      <w:lvlJc w:val="right"/>
+      <w:pPr>
+        <w:ind w:left="6840" w:hanging="180"/>
+      </w:pPr>
+    </w:lvl>
+  </w:abstractNum>
+  <w:abstractNum w:abstractNumId="4" w15:restartNumberingAfterBreak="0">
+    <w:nsid w:val="0F2812EC"/>
+    <w:multiLevelType w:val="hybridMultilevel"/>
+    <w:tmpl w:val="1DDC04BC"/>
+    <w:lvl w:ilvl="0" w:tplc="18B8C67C">
+      <w:start w:val="1"/>
+      <w:numFmt w:val="decimal"/>
+      <w:lvlText w:val="%1."/>
+      <w:lvlJc w:val="left"/>
+      <w:pPr>
+        <w:ind w:left="1080" w:hanging="360"/>
+      </w:pPr>
+      <w:rPr>
+        <w:rFonts w:hint="default"/>
+      </w:rPr>
+    </w:lvl>
+    <w:lvl w:ilvl="1" w:tplc="04090019" w:tentative="1">
+      <w:start w:val="1"/>
+      <w:numFmt w:val="lowerLetter"/>
+      <w:lvlText w:val="%2."/>
+      <w:lvlJc w:val="left"/>
+      <w:pPr>
+        <w:ind w:left="1800" w:hanging="360"/>
+      </w:pPr>
+    </w:lvl>
+    <w:lvl w:ilvl="2" w:tplc="0409001B" w:tentative="1">
+      <w:start w:val="1"/>
+      <w:numFmt w:val="lowerRoman"/>
+      <w:lvlText w:val="%3."/>
+      <w:lvlJc w:val="right"/>
+      <w:pPr>
+        <w:ind w:left="2520" w:hanging="180"/>
+      </w:pPr>
+    </w:lvl>
+    <w:lvl w:ilvl="3" w:tplc="0409000F" w:tentative="1">
+      <w:start w:val="1"/>
+      <w:numFmt w:val="decimal"/>
+      <w:lvlText w:val="%4."/>
+      <w:lvlJc w:val="left"/>
+      <w:pPr>
+        <w:ind w:left="3240" w:hanging="360"/>
+      </w:pPr>
+    </w:lvl>
+    <w:lvl w:ilvl="4" w:tplc="04090019" w:tentative="1">
+      <w:start w:val="1"/>
+      <w:numFmt w:val="lowerLetter"/>
+      <w:lvlText w:val="%5."/>
+      <w:lvlJc w:val="left"/>
+      <w:pPr>
+        <w:ind w:left="3960" w:hanging="360"/>
+      </w:pPr>
+    </w:lvl>
+    <w:lvl w:ilvl="5" w:tplc="0409001B" w:tentative="1">
+      <w:start w:val="1"/>
+      <w:numFmt w:val="lowerRoman"/>
+      <w:lvlText w:val="%6."/>
+      <w:lvlJc w:val="right"/>
+      <w:pPr>
+        <w:ind w:left="4680" w:hanging="180"/>
+      </w:pPr>
+    </w:lvl>
+    <w:lvl w:ilvl="6" w:tplc="0409000F" w:tentative="1">
+      <w:start w:val="1"/>
+      <w:numFmt w:val="decimal"/>
+      <w:lvlText w:val="%7."/>
+      <w:lvlJc w:val="left"/>
+      <w:pPr>
+        <w:ind w:left="5400" w:hanging="360"/>
+      </w:pPr>
+    </w:lvl>
+    <w:lvl w:ilvl="7" w:tplc="04090019" w:tentative="1">
+      <w:start w:val="1"/>
+      <w:numFmt w:val="lowerLetter"/>
+      <w:lvlText w:val="%8."/>
+      <w:lvlJc w:val="left"/>
+      <w:pPr>
+        <w:ind w:left="6120" w:hanging="360"/>
+      </w:pPr>
+    </w:lvl>
+    <w:lvl w:ilvl="8" w:tplc="0409001B" w:tentative="1">
+      <w:start w:val="1"/>
+      <w:numFmt w:val="lowerRoman"/>
+      <w:lvlText w:val="%9."/>
+      <w:lvlJc w:val="right"/>
+      <w:pPr>
+        <w:ind w:left="6840" w:hanging="180"/>
+      </w:pPr>
+    </w:lvl>
+  </w:abstractNum>
+  <w:abstractNum w:abstractNumId="5" w15:restartNumberingAfterBreak="0">
     <w:nsid w:val="2D79418C"/>
     <w:multiLevelType w:val="hybridMultilevel"/>
     <w:tmpl w:val="142AE20C"/>
@@ -1922,7 +2603,7 @@
       </w:pPr>
     </w:lvl>
   </w:abstractNum>
-  <w:abstractNum w:abstractNumId="4" w15:restartNumberingAfterBreak="0">
+  <w:abstractNum w:abstractNumId="6" w15:restartNumberingAfterBreak="0">
     <w:nsid w:val="371C5966"/>
     <w:multiLevelType w:val="hybridMultilevel"/>
     <w:tmpl w:val="CFBCE686"/>
@@ -2035,7 +2716,7 @@
       </w:rPr>
     </w:lvl>
   </w:abstractNum>
-  <w:abstractNum w:abstractNumId="5" w15:restartNumberingAfterBreak="0">
+  <w:abstractNum w:abstractNumId="7" w15:restartNumberingAfterBreak="0">
     <w:nsid w:val="39D43344"/>
     <w:multiLevelType w:val="hybridMultilevel"/>
     <w:tmpl w:val="97ECB3D4"/>
@@ -2124,7 +2805,96 @@
       </w:pPr>
     </w:lvl>
   </w:abstractNum>
-  <w:abstractNum w:abstractNumId="6" w15:restartNumberingAfterBreak="0">
+  <w:abstractNum w:abstractNumId="8" w15:restartNumberingAfterBreak="0">
+    <w:nsid w:val="3B0D22A5"/>
+    <w:multiLevelType w:val="hybridMultilevel"/>
+    <w:tmpl w:val="142AFF16"/>
+    <w:lvl w:ilvl="0" w:tplc="82649CCE">
+      <w:start w:val="1"/>
+      <w:numFmt w:val="decimal"/>
+      <w:lvlText w:val="%1."/>
+      <w:lvlJc w:val="left"/>
+      <w:pPr>
+        <w:ind w:left="1080" w:hanging="360"/>
+      </w:pPr>
+      <w:rPr>
+        <w:rFonts w:hint="default"/>
+      </w:rPr>
+    </w:lvl>
+    <w:lvl w:ilvl="1" w:tplc="04090019" w:tentative="1">
+      <w:start w:val="1"/>
+      <w:numFmt w:val="lowerLetter"/>
+      <w:lvlText w:val="%2."/>
+      <w:lvlJc w:val="left"/>
+      <w:pPr>
+        <w:ind w:left="1800" w:hanging="360"/>
+      </w:pPr>
+    </w:lvl>
+    <w:lvl w:ilvl="2" w:tplc="0409001B" w:tentative="1">
+      <w:start w:val="1"/>
+      <w:numFmt w:val="lowerRoman"/>
+      <w:lvlText w:val="%3."/>
+      <w:lvlJc w:val="right"/>
+      <w:pPr>
+        <w:ind w:left="2520" w:hanging="180"/>
+      </w:pPr>
+    </w:lvl>
+    <w:lvl w:ilvl="3" w:tplc="0409000F" w:tentative="1">
+      <w:start w:val="1"/>
+      <w:numFmt w:val="decimal"/>
+      <w:lvlText w:val="%4."/>
+      <w:lvlJc w:val="left"/>
+      <w:pPr>
+        <w:ind w:left="3240" w:hanging="360"/>
+      </w:pPr>
+    </w:lvl>
+    <w:lvl w:ilvl="4" w:tplc="04090019" w:tentative="1">
+      <w:start w:val="1"/>
+      <w:numFmt w:val="lowerLetter"/>
+      <w:lvlText w:val="%5."/>
+      <w:lvlJc w:val="left"/>
+      <w:pPr>
+        <w:ind w:left="3960" w:hanging="360"/>
+      </w:pPr>
+    </w:lvl>
+    <w:lvl w:ilvl="5" w:tplc="0409001B" w:tentative="1">
+      <w:start w:val="1"/>
+      <w:numFmt w:val="lowerRoman"/>
+      <w:lvlText w:val="%6."/>
+      <w:lvlJc w:val="right"/>
+      <w:pPr>
+        <w:ind w:left="4680" w:hanging="180"/>
+      </w:pPr>
+    </w:lvl>
+    <w:lvl w:ilvl="6" w:tplc="0409000F" w:tentative="1">
+      <w:start w:val="1"/>
+      <w:numFmt w:val="decimal"/>
+      <w:lvlText w:val="%7."/>
+      <w:lvlJc w:val="left"/>
+      <w:pPr>
+        <w:ind w:left="5400" w:hanging="360"/>
+      </w:pPr>
+    </w:lvl>
+    <w:lvl w:ilvl="7" w:tplc="04090019" w:tentative="1">
+      <w:start w:val="1"/>
+      <w:numFmt w:val="lowerLetter"/>
+      <w:lvlText w:val="%8."/>
+      <w:lvlJc w:val="left"/>
+      <w:pPr>
+        <w:ind w:left="6120" w:hanging="360"/>
+      </w:pPr>
+    </w:lvl>
+    <w:lvl w:ilvl="8" w:tplc="0409001B" w:tentative="1">
+      <w:start w:val="1"/>
+      <w:numFmt w:val="lowerRoman"/>
+      <w:lvlText w:val="%9."/>
+      <w:lvlJc w:val="right"/>
+      <w:pPr>
+        <w:ind w:left="6840" w:hanging="180"/>
+      </w:pPr>
+    </w:lvl>
+  </w:abstractNum>
+  <w:abstractNum w:abstractNumId="9" w15:restartNumberingAfterBreak="0">
     <w:nsid w:val="4E7A6997"/>
     <w:multiLevelType w:val="hybridMultilevel"/>
     <w:tmpl w:val="ED4E4B74"/>
@@ -2213,7 +2983,7 @@
       </w:pPr>
     </w:lvl>
   </w:abstractNum>
-  <w:abstractNum w:abstractNumId="7" w15:restartNumberingAfterBreak="0">
+  <w:abstractNum w:abstractNumId="10" w15:restartNumberingAfterBreak="0">
     <w:nsid w:val="6F0A1A1D"/>
     <w:multiLevelType w:val="hybridMultilevel"/>
     <w:tmpl w:val="B614A92E"/>
@@ -2302,7 +3072,7 @@
       </w:pPr>
     </w:lvl>
   </w:abstractNum>
-  <w:abstractNum w:abstractNumId="8" w15:restartNumberingAfterBreak="0">
+  <w:abstractNum w:abstractNumId="11" w15:restartNumberingAfterBreak="0">
     <w:nsid w:val="71093FDB"/>
     <w:multiLevelType w:val="hybridMultilevel"/>
     <w:tmpl w:val="E0BC09C4"/>
@@ -2416,13 +3186,13 @@
     </w:lvl>
   </w:abstractNum>
   <w:num w:numId="1">
+    <w:abstractNumId w:val="10"/>
+  </w:num>
+  <w:num w:numId="2">
     <w:abstractNumId w:val="7"/>
   </w:num>
-  <w:num w:numId="2">
-    <w:abstractNumId w:val="5"/>
-  </w:num>
   <w:num w:numId="3">
-    <w:abstractNumId w:val="8"/>
+    <w:abstractNumId w:val="11"/>
   </w:num>
   <w:num w:numId="4">
     <w:abstractNumId w:val="1"/>
@@ -2431,16 +3201,25 @@
     <w:abstractNumId w:val="2"/>
   </w:num>
   <w:num w:numId="6">
-    <w:abstractNumId w:val="3"/>
+    <w:abstractNumId w:val="5"/>
   </w:num>
   <w:num w:numId="7">
     <w:abstractNumId w:val="0"/>
   </w:num>
   <w:num w:numId="8">
+    <w:abstractNumId w:val="9"/>
+  </w:num>
+  <w:num w:numId="9">
     <w:abstractNumId w:val="6"/>
   </w:num>
-  <w:num w:numId="9">
+  <w:num w:numId="10">
     <w:abstractNumId w:val="4"/>
+  </w:num>
+  <w:num w:numId="11">
+    <w:abstractNumId w:val="8"/>
+  </w:num>
+  <w:num w:numId="12">
+    <w:abstractNumId w:val="3"/>
   </w:num>
 </w:numbering>
 </file>
@@ -2940,6 +3719,22 @@
       </w:tblBorders>
     </w:tblPr>
   </w:style>
+  <w:style w:type="character" w:customStyle="1" w:styleId="qlinkcontainer">
+    <w:name w:val="qlink_container"/>
+    <w:basedOn w:val="DefaultParagraphFont"/>
+    <w:rsid w:val="009D0737"/>
+  </w:style>
+  <w:style w:type="character" w:styleId="Hyperlink">
+    <w:name w:val="Hyperlink"/>
+    <w:basedOn w:val="DefaultParagraphFont"/>
+    <w:uiPriority w:val="99"/>
+    <w:unhideWhenUsed/>
+    <w:rsid w:val="009D0737"/>
+    <w:rPr>
+      <w:color w:val="0000FF"/>
+      <w:u w:val="single"/>
+    </w:rPr>
+  </w:style>
 </w:styles>
 </file>
 

</xml_diff>

<commit_message>
Update: Added board materials
</commit_message>
<xml_diff>
--- a/Assignments/1/9731550_HW1.docx
+++ b/Assignments/1/9731550_HW1.docx
@@ -4,6 +4,7 @@
   <w:body>
     <w:p>
       <w:pPr>
+        <w:ind w:firstLine="720"/>
         <w:jc w:val="lowKashida"/>
         <w:rPr>
           <w:rFonts w:asciiTheme="minorBidi" w:hAnsiTheme="minorBidi"/>
@@ -28,18 +29,157 @@
           <w:rFonts w:asciiTheme="minorBidi" w:hAnsiTheme="minorBidi"/>
         </w:rPr>
       </w:pPr>
-    </w:p>
-    <w:p>
-      <w:pPr>
-        <w:pStyle w:val="ListParagraph"/>
-        <w:numPr>
-          <w:ilvl w:val="0"/>
-          <w:numId w:val="2"/>
-        </w:numPr>
-        <w:rPr>
-          <w:rFonts w:asciiTheme="minorBidi" w:hAnsiTheme="minorBidi"/>
-        </w:rPr>
-      </w:pPr>
+      <w:r>
+        <w:rPr>
+          <w:rFonts w:asciiTheme="minorBidi" w:hAnsiTheme="minorBidi"/>
+          <w:b/>
+          <w:bCs/>
+        </w:rPr>
+        <w:t>1</w:t>
+      </w:r>
+      <w:r>
+        <w:rPr>
+          <w:rFonts w:asciiTheme="minorBidi" w:hAnsiTheme="minorBidi"/>
+          <w:b/>
+          <w:bCs/>
+        </w:rPr>
+        <w:t xml:space="preserve">) </w:t>
+      </w:r>
+      <w:r>
+        <w:rPr>
+          <w:rFonts w:asciiTheme="minorBidi" w:hAnsiTheme="minorBidi"/>
+          <w:b/>
+          <w:bCs/>
+        </w:rPr>
+        <w:t>Water Reservoir Controller</w:t>
+      </w:r>
+      <w:r>
+        <w:rPr>
+          <w:rFonts w:asciiTheme="minorBidi" w:hAnsiTheme="minorBidi"/>
+        </w:rPr>
+        <w:t xml:space="preserve">: </w:t>
+      </w:r>
+    </w:p>
+    <w:p>
+      <w:pPr>
+        <w:ind w:left="720"/>
+        <w:rPr>
+          <w:rFonts w:asciiTheme="minorBidi" w:hAnsiTheme="minorBidi"/>
+        </w:rPr>
+      </w:pPr>
+      <w:r>
+        <w:rPr>
+          <w:rFonts w:asciiTheme="minorBidi" w:hAnsiTheme="minorBidi"/>
+        </w:rPr>
+        <w:t>a) Device inputs: 1. Sensor that measures the highest level of the water (whether the tank is full or not), 2. Sensor that measures the lowest level of the water (whether the tank is empty or not), 3. Sensor that measure the level of the water in the reservoir (to protect the pump from digging through clay)</w:t>
+      </w:r>
+    </w:p>
+    <w:p>
+      <w:pPr>
+        <w:ind w:left="720"/>
+        <w:rPr>
+          <w:rFonts w:asciiTheme="minorBidi" w:hAnsiTheme="minorBidi"/>
+        </w:rPr>
+      </w:pPr>
+      <w:r>
+        <w:rPr>
+          <w:rFonts w:asciiTheme="minorBidi" w:hAnsiTheme="minorBidi"/>
+        </w:rPr>
+        <w:t>b) Device outputs: 1. Signal to turn the pump off/on</w:t>
+      </w:r>
+      <w:r>
+        <w:rPr>
+          <w:rFonts w:asciiTheme="minorBidi" w:hAnsiTheme="minorBidi"/>
+        </w:rPr>
+        <w:t>, 2. Signal to turn the alarm on in case the reservoir is empty.</w:t>
+      </w:r>
+    </w:p>
+    <w:p>
+      <w:pPr>
+        <w:ind w:left="720"/>
+        <w:rPr>
+          <w:rFonts w:asciiTheme="minorBidi" w:hAnsiTheme="minorBidi"/>
+        </w:rPr>
+      </w:pPr>
+      <w:r>
+        <w:rPr>
+          <w:rFonts w:asciiTheme="minorBidi" w:hAnsiTheme="minorBidi"/>
+        </w:rPr>
+        <w:t>d) Safety unit: Emergency switch for the pump to shut down the pump if the water level passes highest safe point and normal signal does not work.</w:t>
+      </w:r>
+    </w:p>
+    <w:p>
+      <w:pPr>
+        <w:ind w:left="720"/>
+        <w:rPr>
+          <w:rFonts w:asciiTheme="minorBidi" w:hAnsiTheme="minorBidi"/>
+        </w:rPr>
+      </w:pPr>
+      <w:r>
+        <w:rPr>
+          <w:rFonts w:asciiTheme="minorBidi" w:hAnsiTheme="minorBidi"/>
+          <w:b/>
+          <w:bCs/>
+        </w:rPr>
+        <w:t xml:space="preserve">Required Hardware: </w:t>
+      </w:r>
+      <w:r>
+        <w:rPr>
+          <w:rFonts w:asciiTheme="minorBidi" w:hAnsiTheme="minorBidi"/>
+        </w:rPr>
+        <w:t>A secondary wire from the sensor measuring the level of water, directly connected to the reservoir controller.</w:t>
+      </w:r>
+    </w:p>
+    <w:p>
+      <w:pPr>
+        <w:ind w:left="720"/>
+        <w:rPr>
+          <w:rFonts w:asciiTheme="minorBidi" w:hAnsiTheme="minorBidi"/>
+        </w:rPr>
+      </w:pPr>
+      <w:r>
+        <w:rPr>
+          <w:rFonts w:asciiTheme="minorBidi" w:hAnsiTheme="minorBidi"/>
+          <w:b/>
+          <w:bCs/>
+        </w:rPr>
+        <w:t xml:space="preserve">Required Software: </w:t>
+      </w:r>
+      <w:r>
+        <w:rPr>
+          <w:rFonts w:asciiTheme="minorBidi" w:hAnsiTheme="minorBidi"/>
+        </w:rPr>
+        <w:t>A simple program which tracks the water level down to prevent the overflow of the tank.</w:t>
+      </w:r>
+      <w:r>
+        <w:rPr>
+          <w:rFonts w:asciiTheme="minorBidi" w:hAnsiTheme="minorBidi"/>
+        </w:rPr>
+        <w:t xml:space="preserve"> </w:t>
+      </w:r>
+    </w:p>
+    <w:p>
+      <w:pPr>
+        <w:ind w:left="720"/>
+        <w:rPr>
+          <w:rFonts w:asciiTheme="minorBidi" w:hAnsiTheme="minorBidi"/>
+        </w:rPr>
+      </w:pPr>
+    </w:p>
+    <w:p>
+      <w:pPr>
+        <w:rPr>
+          <w:rFonts w:asciiTheme="minorBidi" w:hAnsiTheme="minorBidi"/>
+        </w:rPr>
+      </w:pPr>
+      <w:r>
+        <w:rPr>
+          <w:rFonts w:asciiTheme="minorBidi" w:hAnsiTheme="minorBidi"/>
+          <w:b/>
+          <w:bCs/>
+        </w:rPr>
+        <w:t xml:space="preserve">2 – a) </w:t>
+      </w:r>
       <w:r>
         <w:rPr>
           <w:rFonts w:asciiTheme="minorBidi" w:hAnsiTheme="minorBidi"/>
@@ -613,6 +753,7 @@
               <w:rPr>
                 <w:rFonts w:asciiTheme="minorBidi" w:hAnsiTheme="minorBidi"/>
               </w:rPr>
+              <w:lastRenderedPageBreak/>
               <w:t>ThreadX</w:t>
             </w:r>
           </w:p>
@@ -1231,6 +1372,7 @@
           <w:rFonts w:asciiTheme="minorBidi" w:hAnsiTheme="minorBidi"/>
           <w:lang w:bidi="fa-IR"/>
         </w:rPr>
+        <w:lastRenderedPageBreak/>
         <w:t>Memory protection mechanisms.</w:t>
       </w:r>
     </w:p>
@@ -1538,11 +1680,6 @@
     </w:p>
     <w:p>
       <w:pPr>
-        <w:pStyle w:val="ListParagraph"/>
-        <w:numPr>
-          <w:ilvl w:val="0"/>
-          <w:numId w:val="2"/>
-        </w:numPr>
         <w:jc w:val="lowKashida"/>
         <w:rPr>
           <w:rFonts w:asciiTheme="minorBidi" w:hAnsiTheme="minorBidi"/>
@@ -1556,7 +1693,15 @@
           <w:bCs/>
           <w:lang w:bidi="fa-IR"/>
         </w:rPr>
-        <w:lastRenderedPageBreak/>
+        <w:t xml:space="preserve">2 - b) </w:t>
+      </w:r>
+      <w:r>
+        <w:rPr>
+          <w:rFonts w:asciiTheme="minorBidi" w:hAnsiTheme="minorBidi"/>
+          <w:b/>
+          <w:bCs/>
+          <w:lang w:bidi="fa-IR"/>
+        </w:rPr>
         <w:t>Real-time Processors and Types:</w:t>
       </w:r>
     </w:p>
@@ -1944,8 +2089,6 @@
           <w:t>ARM Wiki</w:t>
         </w:r>
       </w:hyperlink>
-      <w:bookmarkStart w:id="0" w:name="_GoBack"/>
-      <w:bookmarkEnd w:id="0"/>
       <w:r>
         <w:rPr>
           <w:rFonts w:asciiTheme="minorBidi" w:hAnsiTheme="minorBidi"/>
@@ -1955,7 +2098,12 @@
       </w:r>
     </w:p>
     <w:sectPr>
-      <w:headerReference w:type="default" r:id="rId10"/>
+      <w:headerReference w:type="even" r:id="rId10"/>
+      <w:headerReference w:type="default" r:id="rId11"/>
+      <w:footerReference w:type="even" r:id="rId12"/>
+      <w:footerReference w:type="default" r:id="rId13"/>
+      <w:headerReference w:type="first" r:id="rId14"/>
+      <w:footerReference w:type="first" r:id="rId15"/>
       <w:pgSz w:w="12240" w:h="15840"/>
       <w:pgMar w:top="1440" w:right="1440" w:bottom="1440" w:left="1440" w:header="720" w:footer="720" w:gutter="0"/>
       <w:cols w:space="720"/>
@@ -1990,6 +2138,36 @@
 </w:endnotes>
 </file>
 
+<file path=word/footer1.xml><?xml version="1.0" encoding="utf-8"?>
+<w:ftr xmlns:wpc="http://schemas.microsoft.com/office/word/2010/wordprocessingCanvas" xmlns:cx="http://schemas.microsoft.com/office/drawing/2014/chartex" xmlns:mc="http://schemas.openxmlformats.org/markup-compatibility/2006" xmlns:o="urn:schemas-microsoft-com:office:office" xmlns:r="http://schemas.openxmlformats.org/officeDocument/2006/relationships" xmlns:m="http://schemas.openxmlformats.org/officeDocument/2006/math" xmlns:v="urn:schemas-microsoft-com:vml" xmlns:wp14="http://schemas.microsoft.com/office/word/2010/wordprocessingDrawing" xmlns:wp="http://schemas.openxmlformats.org/drawingml/2006/wordprocessingDrawing" xmlns:w10="urn:schemas-microsoft-com:office:word" xmlns:w="http://schemas.openxmlformats.org/wordprocessingml/2006/main" xmlns:w14="http://schemas.microsoft.com/office/word/2010/wordml" xmlns:w15="http://schemas.microsoft.com/office/word/2012/wordml" xmlns:w16se="http://schemas.microsoft.com/office/word/2015/wordml/symex" xmlns:wpg="http://schemas.microsoft.com/office/word/2010/wordprocessingGroup" xmlns:wpi="http://schemas.microsoft.com/office/word/2010/wordprocessingInk" xmlns:wne="http://schemas.microsoft.com/office/word/2006/wordml" xmlns:wps="http://schemas.microsoft.com/office/word/2010/wordprocessingShape" mc:Ignorable="w14 w15 w16se wp14">
+  <w:p>
+    <w:pPr>
+      <w:pStyle w:val="Footer"/>
+    </w:pPr>
+  </w:p>
+</w:ftr>
+</file>
+
+<file path=word/footer2.xml><?xml version="1.0" encoding="utf-8"?>
+<w:ftr xmlns:wpc="http://schemas.microsoft.com/office/word/2010/wordprocessingCanvas" xmlns:cx="http://schemas.microsoft.com/office/drawing/2014/chartex" xmlns:mc="http://schemas.openxmlformats.org/markup-compatibility/2006" xmlns:o="urn:schemas-microsoft-com:office:office" xmlns:r="http://schemas.openxmlformats.org/officeDocument/2006/relationships" xmlns:m="http://schemas.openxmlformats.org/officeDocument/2006/math" xmlns:v="urn:schemas-microsoft-com:vml" xmlns:wp14="http://schemas.microsoft.com/office/word/2010/wordprocessingDrawing" xmlns:wp="http://schemas.openxmlformats.org/drawingml/2006/wordprocessingDrawing" xmlns:w10="urn:schemas-microsoft-com:office:word" xmlns:w="http://schemas.openxmlformats.org/wordprocessingml/2006/main" xmlns:w14="http://schemas.microsoft.com/office/word/2010/wordml" xmlns:w15="http://schemas.microsoft.com/office/word/2012/wordml" xmlns:w16se="http://schemas.microsoft.com/office/word/2015/wordml/symex" xmlns:wpg="http://schemas.microsoft.com/office/word/2010/wordprocessingGroup" xmlns:wpi="http://schemas.microsoft.com/office/word/2010/wordprocessingInk" xmlns:wne="http://schemas.microsoft.com/office/word/2006/wordml" xmlns:wps="http://schemas.microsoft.com/office/word/2010/wordprocessingShape" mc:Ignorable="w14 w15 w16se wp14">
+  <w:p>
+    <w:pPr>
+      <w:pStyle w:val="Footer"/>
+    </w:pPr>
+  </w:p>
+</w:ftr>
+</file>
+
+<file path=word/footer3.xml><?xml version="1.0" encoding="utf-8"?>
+<w:ftr xmlns:wpc="http://schemas.microsoft.com/office/word/2010/wordprocessingCanvas" xmlns:cx="http://schemas.microsoft.com/office/drawing/2014/chartex" xmlns:mc="http://schemas.openxmlformats.org/markup-compatibility/2006" xmlns:o="urn:schemas-microsoft-com:office:office" xmlns:r="http://schemas.openxmlformats.org/officeDocument/2006/relationships" xmlns:m="http://schemas.openxmlformats.org/officeDocument/2006/math" xmlns:v="urn:schemas-microsoft-com:vml" xmlns:wp14="http://schemas.microsoft.com/office/word/2010/wordprocessingDrawing" xmlns:wp="http://schemas.openxmlformats.org/drawingml/2006/wordprocessingDrawing" xmlns:w10="urn:schemas-microsoft-com:office:word" xmlns:w="http://schemas.openxmlformats.org/wordprocessingml/2006/main" xmlns:w14="http://schemas.microsoft.com/office/word/2010/wordml" xmlns:w15="http://schemas.microsoft.com/office/word/2012/wordml" xmlns:w16se="http://schemas.microsoft.com/office/word/2015/wordml/symex" xmlns:wpg="http://schemas.microsoft.com/office/word/2010/wordprocessingGroup" xmlns:wpi="http://schemas.microsoft.com/office/word/2010/wordprocessingInk" xmlns:wne="http://schemas.microsoft.com/office/word/2006/wordml" xmlns:wps="http://schemas.microsoft.com/office/word/2010/wordprocessingShape" mc:Ignorable="w14 w15 w16se wp14">
+  <w:p>
+    <w:pPr>
+      <w:pStyle w:val="Footer"/>
+    </w:pPr>
+  </w:p>
+</w:ftr>
+</file>
+
 <file path=word/footnotes.xml><?xml version="1.0" encoding="utf-8"?>
 <w:footnotes xmlns:wpc="http://schemas.microsoft.com/office/word/2010/wordprocessingCanvas" xmlns:cx="http://schemas.microsoft.com/office/drawing/2014/chartex" xmlns:mc="http://schemas.openxmlformats.org/markup-compatibility/2006" xmlns:o="urn:schemas-microsoft-com:office:office" xmlns:r="http://schemas.openxmlformats.org/officeDocument/2006/relationships" xmlns:m="http://schemas.openxmlformats.org/officeDocument/2006/math" xmlns:v="urn:schemas-microsoft-com:vml" xmlns:wp14="http://schemas.microsoft.com/office/word/2010/wordprocessingDrawing" xmlns:wp="http://schemas.openxmlformats.org/drawingml/2006/wordprocessingDrawing" xmlns:w10="urn:schemas-microsoft-com:office:word" xmlns:w="http://schemas.openxmlformats.org/wordprocessingml/2006/main" xmlns:w14="http://schemas.microsoft.com/office/word/2010/wordml" xmlns:w15="http://schemas.microsoft.com/office/word/2012/wordml" xmlns:w16se="http://schemas.microsoft.com/office/word/2015/wordml/symex" xmlns:wpg="http://schemas.microsoft.com/office/word/2010/wordprocessingGroup" xmlns:wpi="http://schemas.microsoft.com/office/word/2010/wordprocessingInk" xmlns:wne="http://schemas.microsoft.com/office/word/2006/wordml" xmlns:wps="http://schemas.microsoft.com/office/word/2010/wordprocessingShape" mc:Ignorable="w14 w15 w16se wp14">
   <w:footnote w:type="separator" w:id="-1">
@@ -2016,6 +2194,16 @@
 </file>
 
 <file path=word/header1.xml><?xml version="1.0" encoding="utf-8"?>
+<w:hdr xmlns:wpc="http://schemas.microsoft.com/office/word/2010/wordprocessingCanvas" xmlns:cx="http://schemas.microsoft.com/office/drawing/2014/chartex" xmlns:mc="http://schemas.openxmlformats.org/markup-compatibility/2006" xmlns:o="urn:schemas-microsoft-com:office:office" xmlns:r="http://schemas.openxmlformats.org/officeDocument/2006/relationships" xmlns:m="http://schemas.openxmlformats.org/officeDocument/2006/math" xmlns:v="urn:schemas-microsoft-com:vml" xmlns:wp14="http://schemas.microsoft.com/office/word/2010/wordprocessingDrawing" xmlns:wp="http://schemas.openxmlformats.org/drawingml/2006/wordprocessingDrawing" xmlns:w10="urn:schemas-microsoft-com:office:word" xmlns:w="http://schemas.openxmlformats.org/wordprocessingml/2006/main" xmlns:w14="http://schemas.microsoft.com/office/word/2010/wordml" xmlns:w15="http://schemas.microsoft.com/office/word/2012/wordml" xmlns:w16se="http://schemas.microsoft.com/office/word/2015/wordml/symex" xmlns:wpg="http://schemas.microsoft.com/office/word/2010/wordprocessingGroup" xmlns:wpi="http://schemas.microsoft.com/office/word/2010/wordprocessingInk" xmlns:wne="http://schemas.microsoft.com/office/word/2006/wordml" xmlns:wps="http://schemas.microsoft.com/office/word/2010/wordprocessingShape" mc:Ignorable="w14 w15 w16se wp14">
+  <w:p>
+    <w:pPr>
+      <w:pStyle w:val="Header"/>
+    </w:pPr>
+  </w:p>
+</w:hdr>
+</file>
+
+<file path=word/header2.xml><?xml version="1.0" encoding="utf-8"?>
 <w:hdr xmlns:wpc="http://schemas.microsoft.com/office/word/2010/wordprocessingCanvas" xmlns:cx="http://schemas.microsoft.com/office/drawing/2014/chartex" xmlns:mc="http://schemas.openxmlformats.org/markup-compatibility/2006" xmlns:o="urn:schemas-microsoft-com:office:office" xmlns:r="http://schemas.openxmlformats.org/officeDocument/2006/relationships" xmlns:m="http://schemas.openxmlformats.org/officeDocument/2006/math" xmlns:v="urn:schemas-microsoft-com:vml" xmlns:wp14="http://schemas.microsoft.com/office/word/2010/wordprocessingDrawing" xmlns:wp="http://schemas.openxmlformats.org/drawingml/2006/wordprocessingDrawing" xmlns:w10="urn:schemas-microsoft-com:office:word" xmlns:w="http://schemas.openxmlformats.org/wordprocessingml/2006/main" xmlns:w14="http://schemas.microsoft.com/office/word/2010/wordml" xmlns:w15="http://schemas.microsoft.com/office/word/2012/wordml" xmlns:w16se="http://schemas.microsoft.com/office/word/2015/wordml/symex" xmlns:wpg="http://schemas.microsoft.com/office/word/2010/wordprocessingGroup" xmlns:wpi="http://schemas.microsoft.com/office/word/2010/wordprocessingInk" xmlns:wne="http://schemas.microsoft.com/office/word/2006/wordml" xmlns:wps="http://schemas.microsoft.com/office/word/2010/wordprocessingShape" mc:Ignorable="w14 w15 w16se wp14">
   <w:p>
     <w:pPr>
@@ -2028,7 +2216,12 @@
       <w:t>5</w:t>
     </w:r>
     <w:r>
-      <w:t xml:space="preserve">4 </w:t>
+      <w:t>0</w:t>
+    </w:r>
+    <w:bookmarkStart w:id="0" w:name="_GoBack"/>
+    <w:bookmarkEnd w:id="0"/>
+    <w:r>
+      <w:t xml:space="preserve"> </w:t>
     </w:r>
   </w:p>
   <w:p>
@@ -2042,6 +2235,16 @@
 </w:hdr>
 </file>
 
+<file path=word/header3.xml><?xml version="1.0" encoding="utf-8"?>
+<w:hdr xmlns:wpc="http://schemas.microsoft.com/office/word/2010/wordprocessingCanvas" xmlns:cx="http://schemas.microsoft.com/office/drawing/2014/chartex" xmlns:mc="http://schemas.openxmlformats.org/markup-compatibility/2006" xmlns:o="urn:schemas-microsoft-com:office:office" xmlns:r="http://schemas.openxmlformats.org/officeDocument/2006/relationships" xmlns:m="http://schemas.openxmlformats.org/officeDocument/2006/math" xmlns:v="urn:schemas-microsoft-com:vml" xmlns:wp14="http://schemas.microsoft.com/office/word/2010/wordprocessingDrawing" xmlns:wp="http://schemas.openxmlformats.org/drawingml/2006/wordprocessingDrawing" xmlns:w10="urn:schemas-microsoft-com:office:word" xmlns:w="http://schemas.openxmlformats.org/wordprocessingml/2006/main" xmlns:w14="http://schemas.microsoft.com/office/word/2010/wordml" xmlns:w15="http://schemas.microsoft.com/office/word/2012/wordml" xmlns:w16se="http://schemas.microsoft.com/office/word/2015/wordml/symex" xmlns:wpg="http://schemas.microsoft.com/office/word/2010/wordprocessingGroup" xmlns:wpi="http://schemas.microsoft.com/office/word/2010/wordprocessingInk" xmlns:wne="http://schemas.microsoft.com/office/word/2006/wordml" xmlns:wps="http://schemas.microsoft.com/office/word/2010/wordprocessingShape" mc:Ignorable="w14 w15 w16se wp14">
+  <w:p>
+    <w:pPr>
+      <w:pStyle w:val="Header"/>
+    </w:pPr>
+  </w:p>
+</w:hdr>
+</file>
+
 <file path=word/numbering.xml><?xml version="1.0" encoding="utf-8"?>
 <w:numbering xmlns:wpc="http://schemas.microsoft.com/office/word/2010/wordprocessingCanvas" xmlns:cx="http://schemas.microsoft.com/office/drawing/2014/chartex" xmlns:mc="http://schemas.openxmlformats.org/markup-compatibility/2006" xmlns:o="urn:schemas-microsoft-com:office:office" xmlns:r="http://schemas.openxmlformats.org/officeDocument/2006/relationships" xmlns:m="http://schemas.openxmlformats.org/officeDocument/2006/math" xmlns:v="urn:schemas-microsoft-com:vml" xmlns:wp14="http://schemas.microsoft.com/office/word/2010/wordprocessingDrawing" xmlns:wp="http://schemas.openxmlformats.org/drawingml/2006/wordprocessingDrawing" xmlns:w10="urn:schemas-microsoft-com:office:word" xmlns:w="http://schemas.openxmlformats.org/wordprocessingml/2006/main" xmlns:w14="http://schemas.microsoft.com/office/word/2010/wordml" xmlns:w15="http://schemas.microsoft.com/office/word/2012/wordml" xmlns:w16se="http://schemas.microsoft.com/office/word/2015/wordml/symex" xmlns:wpg="http://schemas.microsoft.com/office/word/2010/wordprocessingGroup" xmlns:wpi="http://schemas.microsoft.com/office/word/2010/wordprocessingInk" xmlns:wne="http://schemas.microsoft.com/office/word/2006/wordml" xmlns:wps="http://schemas.microsoft.com/office/word/2010/wordprocessingShape" mc:Ignorable="w14 w15 w16se wp14">
   <w:abstractNum w:abstractNumId="0" w15:restartNumberingAfterBreak="0">
@@ -2514,6 +2717,185 @@
     </w:lvl>
   </w:abstractNum>
   <w:abstractNum w:abstractNumId="5" w15:restartNumberingAfterBreak="0">
+    <w:nsid w:val="18883CBE"/>
+    <w:multiLevelType w:val="hybridMultilevel"/>
+    <w:tmpl w:val="37CC0C66"/>
+    <w:lvl w:ilvl="0" w:tplc="B776AF00">
+      <w:start w:val="3"/>
+      <w:numFmt w:val="decimal"/>
+      <w:lvlText w:val="%1)"/>
+      <w:lvlJc w:val="left"/>
+      <w:pPr>
+        <w:ind w:left="720" w:hanging="360"/>
+      </w:pPr>
+      <w:rPr>
+        <w:rFonts w:hint="default"/>
+        <w:b/>
+      </w:rPr>
+    </w:lvl>
+    <w:lvl w:ilvl="1" w:tplc="04090019" w:tentative="1">
+      <w:start w:val="1"/>
+      <w:numFmt w:val="lowerLetter"/>
+      <w:lvlText w:val="%2."/>
+      <w:lvlJc w:val="left"/>
+      <w:pPr>
+        <w:ind w:left="1440" w:hanging="360"/>
+      </w:pPr>
+    </w:lvl>
+    <w:lvl w:ilvl="2" w:tplc="0409001B" w:tentative="1">
+      <w:start w:val="1"/>
+      <w:numFmt w:val="lowerRoman"/>
+      <w:lvlText w:val="%3."/>
+      <w:lvlJc w:val="right"/>
+      <w:pPr>
+        <w:ind w:left="2160" w:hanging="180"/>
+      </w:pPr>
+    </w:lvl>
+    <w:lvl w:ilvl="3" w:tplc="0409000F" w:tentative="1">
+      <w:start w:val="1"/>
+      <w:numFmt w:val="decimal"/>
+      <w:lvlText w:val="%4."/>
+      <w:lvlJc w:val="left"/>
+      <w:pPr>
+        <w:ind w:left="2880" w:hanging="360"/>
+      </w:pPr>
+    </w:lvl>
+    <w:lvl w:ilvl="4" w:tplc="04090019" w:tentative="1">
+      <w:start w:val="1"/>
+      <w:numFmt w:val="lowerLetter"/>
+      <w:lvlText w:val="%5."/>
+      <w:lvlJc w:val="left"/>
+      <w:pPr>
+        <w:ind w:left="3600" w:hanging="360"/>
+      </w:pPr>
+    </w:lvl>
+    <w:lvl w:ilvl="5" w:tplc="0409001B" w:tentative="1">
+      <w:start w:val="1"/>
+      <w:numFmt w:val="lowerRoman"/>
+      <w:lvlText w:val="%6."/>
+      <w:lvlJc w:val="right"/>
+      <w:pPr>
+        <w:ind w:left="4320" w:hanging="180"/>
+      </w:pPr>
+    </w:lvl>
+    <w:lvl w:ilvl="6" w:tplc="0409000F" w:tentative="1">
+      <w:start w:val="1"/>
+      <w:numFmt w:val="decimal"/>
+      <w:lvlText w:val="%7."/>
+      <w:lvlJc w:val="left"/>
+      <w:pPr>
+        <w:ind w:left="5040" w:hanging="360"/>
+      </w:pPr>
+    </w:lvl>
+    <w:lvl w:ilvl="7" w:tplc="04090019" w:tentative="1">
+      <w:start w:val="1"/>
+      <w:numFmt w:val="lowerLetter"/>
+      <w:lvlText w:val="%8."/>
+      <w:lvlJc w:val="left"/>
+      <w:pPr>
+        <w:ind w:left="5760" w:hanging="360"/>
+      </w:pPr>
+    </w:lvl>
+    <w:lvl w:ilvl="8" w:tplc="0409001B" w:tentative="1">
+      <w:start w:val="1"/>
+      <w:numFmt w:val="lowerRoman"/>
+      <w:lvlText w:val="%9."/>
+      <w:lvlJc w:val="right"/>
+      <w:pPr>
+        <w:ind w:left="6480" w:hanging="180"/>
+      </w:pPr>
+    </w:lvl>
+  </w:abstractNum>
+  <w:abstractNum w:abstractNumId="6" w15:restartNumberingAfterBreak="0">
+    <w:nsid w:val="1DD4002C"/>
+    <w:multiLevelType w:val="hybridMultilevel"/>
+    <w:tmpl w:val="A0FA1B7E"/>
+    <w:lvl w:ilvl="0" w:tplc="7F9C16CA">
+      <w:start w:val="1"/>
+      <w:numFmt w:val="lowerLetter"/>
+      <w:lvlText w:val="%1)"/>
+      <w:lvlJc w:val="left"/>
+      <w:pPr>
+        <w:ind w:left="1080" w:hanging="360"/>
+      </w:pPr>
+      <w:rPr>
+        <w:rFonts w:hint="default"/>
+      </w:rPr>
+    </w:lvl>
+    <w:lvl w:ilvl="1" w:tplc="04090019" w:tentative="1">
+      <w:start w:val="1"/>
+      <w:numFmt w:val="lowerLetter"/>
+      <w:lvlText w:val="%2."/>
+      <w:lvlJc w:val="left"/>
+      <w:pPr>
+        <w:ind w:left="1800" w:hanging="360"/>
+      </w:pPr>
+    </w:lvl>
+    <w:lvl w:ilvl="2" w:tplc="0409001B" w:tentative="1">
+      <w:start w:val="1"/>
+      <w:numFmt w:val="lowerRoman"/>
+      <w:lvlText w:val="%3."/>
+      <w:lvlJc w:val="right"/>
+      <w:pPr>
+        <w:ind w:left="2520" w:hanging="180"/>
+      </w:pPr>
+    </w:lvl>
+    <w:lvl w:ilvl="3" w:tplc="0409000F" w:tentative="1">
+      <w:start w:val="1"/>
+      <w:numFmt w:val="decimal"/>
+      <w:lvlText w:val="%4."/>
+      <w:lvlJc w:val="left"/>
+      <w:pPr>
+        <w:ind w:left="3240" w:hanging="360"/>
+      </w:pPr>
+    </w:lvl>
+    <w:lvl w:ilvl="4" w:tplc="04090019" w:tentative="1">
+      <w:start w:val="1"/>
+      <w:numFmt w:val="lowerLetter"/>
+      <w:lvlText w:val="%5."/>
+      <w:lvlJc w:val="left"/>
+      <w:pPr>
+        <w:ind w:left="3960" w:hanging="360"/>
+      </w:pPr>
+    </w:lvl>
+    <w:lvl w:ilvl="5" w:tplc="0409001B" w:tentative="1">
+      <w:start w:val="1"/>
+      <w:numFmt w:val="lowerRoman"/>
+      <w:lvlText w:val="%6."/>
+      <w:lvlJc w:val="right"/>
+      <w:pPr>
+        <w:ind w:left="4680" w:hanging="180"/>
+      </w:pPr>
+    </w:lvl>
+    <w:lvl w:ilvl="6" w:tplc="0409000F" w:tentative="1">
+      <w:start w:val="1"/>
+      <w:numFmt w:val="decimal"/>
+      <w:lvlText w:val="%7."/>
+      <w:lvlJc w:val="left"/>
+      <w:pPr>
+        <w:ind w:left="5400" w:hanging="360"/>
+      </w:pPr>
+    </w:lvl>
+    <w:lvl w:ilvl="7" w:tplc="04090019" w:tentative="1">
+      <w:start w:val="1"/>
+      <w:numFmt w:val="lowerLetter"/>
+      <w:lvlText w:val="%8."/>
+      <w:lvlJc w:val="left"/>
+      <w:pPr>
+        <w:ind w:left="6120" w:hanging="360"/>
+      </w:pPr>
+    </w:lvl>
+    <w:lvl w:ilvl="8" w:tplc="0409001B" w:tentative="1">
+      <w:start w:val="1"/>
+      <w:numFmt w:val="lowerRoman"/>
+      <w:lvlText w:val="%9."/>
+      <w:lvlJc w:val="right"/>
+      <w:pPr>
+        <w:ind w:left="6840" w:hanging="180"/>
+      </w:pPr>
+    </w:lvl>
+  </w:abstractNum>
+  <w:abstractNum w:abstractNumId="7" w15:restartNumberingAfterBreak="0">
     <w:nsid w:val="2D79418C"/>
     <w:multiLevelType w:val="hybridMultilevel"/>
     <w:tmpl w:val="142AE20C"/>
@@ -2603,7 +2985,97 @@
       </w:pPr>
     </w:lvl>
   </w:abstractNum>
-  <w:abstractNum w:abstractNumId="6" w15:restartNumberingAfterBreak="0">
+  <w:abstractNum w:abstractNumId="8" w15:restartNumberingAfterBreak="0">
+    <w:nsid w:val="2ECC0C97"/>
+    <w:multiLevelType w:val="hybridMultilevel"/>
+    <w:tmpl w:val="7A0A2CAC"/>
+    <w:lvl w:ilvl="0" w:tplc="9E84AF2A">
+      <w:start w:val="2"/>
+      <w:numFmt w:val="decimal"/>
+      <w:lvlText w:val="%1"/>
+      <w:lvlJc w:val="left"/>
+      <w:pPr>
+        <w:ind w:left="720" w:hanging="360"/>
+      </w:pPr>
+      <w:rPr>
+        <w:rFonts w:hint="default"/>
+        <w:b/>
+      </w:rPr>
+    </w:lvl>
+    <w:lvl w:ilvl="1" w:tplc="04090019" w:tentative="1">
+      <w:start w:val="1"/>
+      <w:numFmt w:val="lowerLetter"/>
+      <w:lvlText w:val="%2."/>
+      <w:lvlJc w:val="left"/>
+      <w:pPr>
+        <w:ind w:left="1440" w:hanging="360"/>
+      </w:pPr>
+    </w:lvl>
+    <w:lvl w:ilvl="2" w:tplc="0409001B" w:tentative="1">
+      <w:start w:val="1"/>
+      <w:numFmt w:val="lowerRoman"/>
+      <w:lvlText w:val="%3."/>
+      <w:lvlJc w:val="right"/>
+      <w:pPr>
+        <w:ind w:left="2160" w:hanging="180"/>
+      </w:pPr>
+    </w:lvl>
+    <w:lvl w:ilvl="3" w:tplc="0409000F" w:tentative="1">
+      <w:start w:val="1"/>
+      <w:numFmt w:val="decimal"/>
+      <w:lvlText w:val="%4."/>
+      <w:lvlJc w:val="left"/>
+      <w:pPr>
+        <w:ind w:left="2880" w:hanging="360"/>
+      </w:pPr>
+    </w:lvl>
+    <w:lvl w:ilvl="4" w:tplc="04090019" w:tentative="1">
+      <w:start w:val="1"/>
+      <w:numFmt w:val="lowerLetter"/>
+      <w:lvlText w:val="%5."/>
+      <w:lvlJc w:val="left"/>
+      <w:pPr>
+        <w:ind w:left="3600" w:hanging="360"/>
+      </w:pPr>
+    </w:lvl>
+    <w:lvl w:ilvl="5" w:tplc="0409001B" w:tentative="1">
+      <w:start w:val="1"/>
+      <w:numFmt w:val="lowerRoman"/>
+      <w:lvlText w:val="%6."/>
+      <w:lvlJc w:val="right"/>
+      <w:pPr>
+        <w:ind w:left="4320" w:hanging="180"/>
+      </w:pPr>
+    </w:lvl>
+    <w:lvl w:ilvl="6" w:tplc="0409000F" w:tentative="1">
+      <w:start w:val="1"/>
+      <w:numFmt w:val="decimal"/>
+      <w:lvlText w:val="%7."/>
+      <w:lvlJc w:val="left"/>
+      <w:pPr>
+        <w:ind w:left="5040" w:hanging="360"/>
+      </w:pPr>
+    </w:lvl>
+    <w:lvl w:ilvl="7" w:tplc="04090019" w:tentative="1">
+      <w:start w:val="1"/>
+      <w:numFmt w:val="lowerLetter"/>
+      <w:lvlText w:val="%8."/>
+      <w:lvlJc w:val="left"/>
+      <w:pPr>
+        <w:ind w:left="5760" w:hanging="360"/>
+      </w:pPr>
+    </w:lvl>
+    <w:lvl w:ilvl="8" w:tplc="0409001B" w:tentative="1">
+      <w:start w:val="1"/>
+      <w:numFmt w:val="lowerRoman"/>
+      <w:lvlText w:val="%9."/>
+      <w:lvlJc w:val="right"/>
+      <w:pPr>
+        <w:ind w:left="6480" w:hanging="180"/>
+      </w:pPr>
+    </w:lvl>
+  </w:abstractNum>
+  <w:abstractNum w:abstractNumId="9" w15:restartNumberingAfterBreak="0">
     <w:nsid w:val="371C5966"/>
     <w:multiLevelType w:val="hybridMultilevel"/>
     <w:tmpl w:val="CFBCE686"/>
@@ -2716,7 +3188,7 @@
       </w:rPr>
     </w:lvl>
   </w:abstractNum>
-  <w:abstractNum w:abstractNumId="7" w15:restartNumberingAfterBreak="0">
+  <w:abstractNum w:abstractNumId="10" w15:restartNumberingAfterBreak="0">
     <w:nsid w:val="39D43344"/>
     <w:multiLevelType w:val="hybridMultilevel"/>
     <w:tmpl w:val="97ECB3D4"/>
@@ -2805,7 +3277,7 @@
       </w:pPr>
     </w:lvl>
   </w:abstractNum>
-  <w:abstractNum w:abstractNumId="8" w15:restartNumberingAfterBreak="0">
+  <w:abstractNum w:abstractNumId="11" w15:restartNumberingAfterBreak="0">
     <w:nsid w:val="3B0D22A5"/>
     <w:multiLevelType w:val="hybridMultilevel"/>
     <w:tmpl w:val="142AFF16"/>
@@ -2894,7 +3366,7 @@
       </w:pPr>
     </w:lvl>
   </w:abstractNum>
-  <w:abstractNum w:abstractNumId="9" w15:restartNumberingAfterBreak="0">
+  <w:abstractNum w:abstractNumId="12" w15:restartNumberingAfterBreak="0">
     <w:nsid w:val="4E7A6997"/>
     <w:multiLevelType w:val="hybridMultilevel"/>
     <w:tmpl w:val="ED4E4B74"/>
@@ -2983,7 +3455,276 @@
       </w:pPr>
     </w:lvl>
   </w:abstractNum>
-  <w:abstractNum w:abstractNumId="10" w15:restartNumberingAfterBreak="0">
+  <w:abstractNum w:abstractNumId="13" w15:restartNumberingAfterBreak="0">
+    <w:nsid w:val="540B63E5"/>
+    <w:multiLevelType w:val="hybridMultilevel"/>
+    <w:tmpl w:val="714E232E"/>
+    <w:lvl w:ilvl="0" w:tplc="8A905BD4">
+      <w:start w:val="2"/>
+      <w:numFmt w:val="decimal"/>
+      <w:lvlText w:val="%1"/>
+      <w:lvlJc w:val="left"/>
+      <w:pPr>
+        <w:ind w:left="720" w:hanging="360"/>
+      </w:pPr>
+      <w:rPr>
+        <w:rFonts w:hint="default"/>
+        <w:b/>
+      </w:rPr>
+    </w:lvl>
+    <w:lvl w:ilvl="1" w:tplc="04090019" w:tentative="1">
+      <w:start w:val="1"/>
+      <w:numFmt w:val="lowerLetter"/>
+      <w:lvlText w:val="%2."/>
+      <w:lvlJc w:val="left"/>
+      <w:pPr>
+        <w:ind w:left="1440" w:hanging="360"/>
+      </w:pPr>
+    </w:lvl>
+    <w:lvl w:ilvl="2" w:tplc="0409001B" w:tentative="1">
+      <w:start w:val="1"/>
+      <w:numFmt w:val="lowerRoman"/>
+      <w:lvlText w:val="%3."/>
+      <w:lvlJc w:val="right"/>
+      <w:pPr>
+        <w:ind w:left="2160" w:hanging="180"/>
+      </w:pPr>
+    </w:lvl>
+    <w:lvl w:ilvl="3" w:tplc="0409000F" w:tentative="1">
+      <w:start w:val="1"/>
+      <w:numFmt w:val="decimal"/>
+      <w:lvlText w:val="%4."/>
+      <w:lvlJc w:val="left"/>
+      <w:pPr>
+        <w:ind w:left="2880" w:hanging="360"/>
+      </w:pPr>
+    </w:lvl>
+    <w:lvl w:ilvl="4" w:tplc="04090019" w:tentative="1">
+      <w:start w:val="1"/>
+      <w:numFmt w:val="lowerLetter"/>
+      <w:lvlText w:val="%5."/>
+      <w:lvlJc w:val="left"/>
+      <w:pPr>
+        <w:ind w:left="3600" w:hanging="360"/>
+      </w:pPr>
+    </w:lvl>
+    <w:lvl w:ilvl="5" w:tplc="0409001B" w:tentative="1">
+      <w:start w:val="1"/>
+      <w:numFmt w:val="lowerRoman"/>
+      <w:lvlText w:val="%6."/>
+      <w:lvlJc w:val="right"/>
+      <w:pPr>
+        <w:ind w:left="4320" w:hanging="180"/>
+      </w:pPr>
+    </w:lvl>
+    <w:lvl w:ilvl="6" w:tplc="0409000F" w:tentative="1">
+      <w:start w:val="1"/>
+      <w:numFmt w:val="decimal"/>
+      <w:lvlText w:val="%7."/>
+      <w:lvlJc w:val="left"/>
+      <w:pPr>
+        <w:ind w:left="5040" w:hanging="360"/>
+      </w:pPr>
+    </w:lvl>
+    <w:lvl w:ilvl="7" w:tplc="04090019" w:tentative="1">
+      <w:start w:val="1"/>
+      <w:numFmt w:val="lowerLetter"/>
+      <w:lvlText w:val="%8."/>
+      <w:lvlJc w:val="left"/>
+      <w:pPr>
+        <w:ind w:left="5760" w:hanging="360"/>
+      </w:pPr>
+    </w:lvl>
+    <w:lvl w:ilvl="8" w:tplc="0409001B" w:tentative="1">
+      <w:start w:val="1"/>
+      <w:numFmt w:val="lowerRoman"/>
+      <w:lvlText w:val="%9."/>
+      <w:lvlJc w:val="right"/>
+      <w:pPr>
+        <w:ind w:left="6480" w:hanging="180"/>
+      </w:pPr>
+    </w:lvl>
+  </w:abstractNum>
+  <w:abstractNum w:abstractNumId="14" w15:restartNumberingAfterBreak="0">
+    <w:nsid w:val="64736BB9"/>
+    <w:multiLevelType w:val="hybridMultilevel"/>
+    <w:tmpl w:val="DC56921E"/>
+    <w:lvl w:ilvl="0" w:tplc="06D0D682">
+      <w:start w:val="2"/>
+      <w:numFmt w:val="decimal"/>
+      <w:lvlText w:val="%1"/>
+      <w:lvlJc w:val="left"/>
+      <w:pPr>
+        <w:ind w:left="720" w:hanging="360"/>
+      </w:pPr>
+      <w:rPr>
+        <w:rFonts w:hint="default"/>
+        <w:b/>
+      </w:rPr>
+    </w:lvl>
+    <w:lvl w:ilvl="1" w:tplc="04090019" w:tentative="1">
+      <w:start w:val="1"/>
+      <w:numFmt w:val="lowerLetter"/>
+      <w:lvlText w:val="%2."/>
+      <w:lvlJc w:val="left"/>
+      <w:pPr>
+        <w:ind w:left="1440" w:hanging="360"/>
+      </w:pPr>
+    </w:lvl>
+    <w:lvl w:ilvl="2" w:tplc="0409001B" w:tentative="1">
+      <w:start w:val="1"/>
+      <w:numFmt w:val="lowerRoman"/>
+      <w:lvlText w:val="%3."/>
+      <w:lvlJc w:val="right"/>
+      <w:pPr>
+        <w:ind w:left="2160" w:hanging="180"/>
+      </w:pPr>
+    </w:lvl>
+    <w:lvl w:ilvl="3" w:tplc="0409000F" w:tentative="1">
+      <w:start w:val="1"/>
+      <w:numFmt w:val="decimal"/>
+      <w:lvlText w:val="%4."/>
+      <w:lvlJc w:val="left"/>
+      <w:pPr>
+        <w:ind w:left="2880" w:hanging="360"/>
+      </w:pPr>
+    </w:lvl>
+    <w:lvl w:ilvl="4" w:tplc="04090019" w:tentative="1">
+      <w:start w:val="1"/>
+      <w:numFmt w:val="lowerLetter"/>
+      <w:lvlText w:val="%5."/>
+      <w:lvlJc w:val="left"/>
+      <w:pPr>
+        <w:ind w:left="3600" w:hanging="360"/>
+      </w:pPr>
+    </w:lvl>
+    <w:lvl w:ilvl="5" w:tplc="0409001B" w:tentative="1">
+      <w:start w:val="1"/>
+      <w:numFmt w:val="lowerRoman"/>
+      <w:lvlText w:val="%6."/>
+      <w:lvlJc w:val="right"/>
+      <w:pPr>
+        <w:ind w:left="4320" w:hanging="180"/>
+      </w:pPr>
+    </w:lvl>
+    <w:lvl w:ilvl="6" w:tplc="0409000F" w:tentative="1">
+      <w:start w:val="1"/>
+      <w:numFmt w:val="decimal"/>
+      <w:lvlText w:val="%7."/>
+      <w:lvlJc w:val="left"/>
+      <w:pPr>
+        <w:ind w:left="5040" w:hanging="360"/>
+      </w:pPr>
+    </w:lvl>
+    <w:lvl w:ilvl="7" w:tplc="04090019" w:tentative="1">
+      <w:start w:val="1"/>
+      <w:numFmt w:val="lowerLetter"/>
+      <w:lvlText w:val="%8."/>
+      <w:lvlJc w:val="left"/>
+      <w:pPr>
+        <w:ind w:left="5760" w:hanging="360"/>
+      </w:pPr>
+    </w:lvl>
+    <w:lvl w:ilvl="8" w:tplc="0409001B" w:tentative="1">
+      <w:start w:val="1"/>
+      <w:numFmt w:val="lowerRoman"/>
+      <w:lvlText w:val="%9."/>
+      <w:lvlJc w:val="right"/>
+      <w:pPr>
+        <w:ind w:left="6480" w:hanging="180"/>
+      </w:pPr>
+    </w:lvl>
+  </w:abstractNum>
+  <w:abstractNum w:abstractNumId="15" w15:restartNumberingAfterBreak="0">
+    <w:nsid w:val="6BC52EA8"/>
+    <w:multiLevelType w:val="hybridMultilevel"/>
+    <w:tmpl w:val="B1662EB0"/>
+    <w:lvl w:ilvl="0" w:tplc="1CDA5F7C">
+      <w:start w:val="1"/>
+      <w:numFmt w:val="decimal"/>
+      <w:lvlText w:val="%1-"/>
+      <w:lvlJc w:val="left"/>
+      <w:pPr>
+        <w:ind w:left="1080" w:hanging="360"/>
+      </w:pPr>
+      <w:rPr>
+        <w:rFonts w:hint="default"/>
+      </w:rPr>
+    </w:lvl>
+    <w:lvl w:ilvl="1" w:tplc="04090019" w:tentative="1">
+      <w:start w:val="1"/>
+      <w:numFmt w:val="lowerLetter"/>
+      <w:lvlText w:val="%2."/>
+      <w:lvlJc w:val="left"/>
+      <w:pPr>
+        <w:ind w:left="1800" w:hanging="360"/>
+      </w:pPr>
+    </w:lvl>
+    <w:lvl w:ilvl="2" w:tplc="0409001B" w:tentative="1">
+      <w:start w:val="1"/>
+      <w:numFmt w:val="lowerRoman"/>
+      <w:lvlText w:val="%3."/>
+      <w:lvlJc w:val="right"/>
+      <w:pPr>
+        <w:ind w:left="2520" w:hanging="180"/>
+      </w:pPr>
+    </w:lvl>
+    <w:lvl w:ilvl="3" w:tplc="0409000F" w:tentative="1">
+      <w:start w:val="1"/>
+      <w:numFmt w:val="decimal"/>
+      <w:lvlText w:val="%4."/>
+      <w:lvlJc w:val="left"/>
+      <w:pPr>
+        <w:ind w:left="3240" w:hanging="360"/>
+      </w:pPr>
+    </w:lvl>
+    <w:lvl w:ilvl="4" w:tplc="04090019" w:tentative="1">
+      <w:start w:val="1"/>
+      <w:numFmt w:val="lowerLetter"/>
+      <w:lvlText w:val="%5."/>
+      <w:lvlJc w:val="left"/>
+      <w:pPr>
+        <w:ind w:left="3960" w:hanging="360"/>
+      </w:pPr>
+    </w:lvl>
+    <w:lvl w:ilvl="5" w:tplc="0409001B" w:tentative="1">
+      <w:start w:val="1"/>
+      <w:numFmt w:val="lowerRoman"/>
+      <w:lvlText w:val="%6."/>
+      <w:lvlJc w:val="right"/>
+      <w:pPr>
+        <w:ind w:left="4680" w:hanging="180"/>
+      </w:pPr>
+    </w:lvl>
+    <w:lvl w:ilvl="6" w:tplc="0409000F" w:tentative="1">
+      <w:start w:val="1"/>
+      <w:numFmt w:val="decimal"/>
+      <w:lvlText w:val="%7."/>
+      <w:lvlJc w:val="left"/>
+      <w:pPr>
+        <w:ind w:left="5400" w:hanging="360"/>
+      </w:pPr>
+    </w:lvl>
+    <w:lvl w:ilvl="7" w:tplc="04090019" w:tentative="1">
+      <w:start w:val="1"/>
+      <w:numFmt w:val="lowerLetter"/>
+      <w:lvlText w:val="%8."/>
+      <w:lvlJc w:val="left"/>
+      <w:pPr>
+        <w:ind w:left="6120" w:hanging="360"/>
+      </w:pPr>
+    </w:lvl>
+    <w:lvl w:ilvl="8" w:tplc="0409001B" w:tentative="1">
+      <w:start w:val="1"/>
+      <w:numFmt w:val="lowerRoman"/>
+      <w:lvlText w:val="%9."/>
+      <w:lvlJc w:val="right"/>
+      <w:pPr>
+        <w:ind w:left="6840" w:hanging="180"/>
+      </w:pPr>
+    </w:lvl>
+  </w:abstractNum>
+  <w:abstractNum w:abstractNumId="16" w15:restartNumberingAfterBreak="0">
     <w:nsid w:val="6F0A1A1D"/>
     <w:multiLevelType w:val="hybridMultilevel"/>
     <w:tmpl w:val="B614A92E"/>
@@ -3072,7 +3813,7 @@
       </w:pPr>
     </w:lvl>
   </w:abstractNum>
-  <w:abstractNum w:abstractNumId="11" w15:restartNumberingAfterBreak="0">
+  <w:abstractNum w:abstractNumId="17" w15:restartNumberingAfterBreak="0">
     <w:nsid w:val="71093FDB"/>
     <w:multiLevelType w:val="hybridMultilevel"/>
     <w:tmpl w:val="E0BC09C4"/>
@@ -3186,13 +3927,13 @@
     </w:lvl>
   </w:abstractNum>
   <w:num w:numId="1">
+    <w:abstractNumId w:val="16"/>
+  </w:num>
+  <w:num w:numId="2">
     <w:abstractNumId w:val="10"/>
   </w:num>
-  <w:num w:numId="2">
-    <w:abstractNumId w:val="7"/>
-  </w:num>
   <w:num w:numId="3">
-    <w:abstractNumId w:val="11"/>
+    <w:abstractNumId w:val="17"/>
   </w:num>
   <w:num w:numId="4">
     <w:abstractNumId w:val="1"/>
@@ -3201,25 +3942,43 @@
     <w:abstractNumId w:val="2"/>
   </w:num>
   <w:num w:numId="6">
-    <w:abstractNumId w:val="5"/>
+    <w:abstractNumId w:val="7"/>
   </w:num>
   <w:num w:numId="7">
     <w:abstractNumId w:val="0"/>
   </w:num>
   <w:num w:numId="8">
-    <w:abstractNumId w:val="9"/>
+    <w:abstractNumId w:val="12"/>
   </w:num>
   <w:num w:numId="9">
-    <w:abstractNumId w:val="6"/>
+    <w:abstractNumId w:val="9"/>
   </w:num>
   <w:num w:numId="10">
     <w:abstractNumId w:val="4"/>
   </w:num>
   <w:num w:numId="11">
-    <w:abstractNumId w:val="8"/>
+    <w:abstractNumId w:val="11"/>
   </w:num>
   <w:num w:numId="12">
     <w:abstractNumId w:val="3"/>
+  </w:num>
+  <w:num w:numId="13">
+    <w:abstractNumId w:val="5"/>
+  </w:num>
+  <w:num w:numId="14">
+    <w:abstractNumId w:val="14"/>
+  </w:num>
+  <w:num w:numId="15">
+    <w:abstractNumId w:val="8"/>
+  </w:num>
+  <w:num w:numId="16">
+    <w:abstractNumId w:val="13"/>
+  </w:num>
+  <w:num w:numId="17">
+    <w:abstractNumId w:val="15"/>
+  </w:num>
+  <w:num w:numId="18">
+    <w:abstractNumId w:val="6"/>
   </w:num>
 </w:numbering>
 </file>

</xml_diff>